<commit_message>
sequence diagrams & Specification Updated
</commit_message>
<xml_diff>
--- a/docs/specefication/relatorioDoATask.docx
+++ b/docs/specefication/relatorioDoATask.docx
@@ -1,6 +1,6 @@
 
 <file path=word/document.xml><?xml version="1.0" encoding="utf-8"?>
-<w:document xmlns:wpc="http://schemas.microsoft.com/office/word/2010/wordprocessingCanvas" xmlns:cx="http://schemas.microsoft.com/office/drawing/2014/chartex" xmlns:cx1="http://schemas.microsoft.com/office/drawing/2015/9/8/chartex" xmlns:cx2="http://schemas.microsoft.com/office/drawing/2015/10/21/chartex" xmlns:cx3="http://schemas.microsoft.com/office/drawing/2016/5/9/chartex" xmlns:cx4="http://schemas.microsoft.com/office/drawing/2016/5/10/chartex" xmlns:cx5="http://schemas.microsoft.com/office/drawing/2016/5/11/chartex" xmlns:cx6="http://schemas.microsoft.com/office/drawing/2016/5/12/chartex" xmlns:cx7="http://schemas.microsoft.com/office/drawing/2016/5/13/chartex" xmlns:cx8="http://schemas.microsoft.com/office/drawing/2016/5/14/chartex" xmlns:mc="http://schemas.openxmlformats.org/markup-compatibility/2006" xmlns:aink="http://schemas.microsoft.com/office/drawing/2016/ink" xmlns:am3d="http://schemas.microsoft.com/office/drawing/2017/model3d" xmlns:o="urn:schemas-microsoft-com:office:office" xmlns:r="http://schemas.openxmlformats.org/officeDocument/2006/relationships" xmlns:m="http://schemas.openxmlformats.org/officeDocument/2006/math" xmlns:v="urn:schemas-microsoft-com:vml" xmlns:wp14="http://schemas.microsoft.com/office/word/2010/wordprocessingDrawing" xmlns:wp="http://schemas.openxmlformats.org/drawingml/2006/wordprocessingDrawing" xmlns:w10="urn:schemas-microsoft-com:office:word" xmlns:w="http://schemas.openxmlformats.org/wordprocessingml/2006/main" xmlns:w14="http://schemas.microsoft.com/office/word/2010/wordml" xmlns:w15="http://schemas.microsoft.com/office/word/2012/wordml" xmlns:w16cex="http://schemas.microsoft.com/office/word/2018/wordml/cex" xmlns:w16cid="http://schemas.microsoft.com/office/word/2016/wordml/cid" xmlns:w16="http://schemas.microsoft.com/office/word/2018/wordml" xmlns:w16sdtdh="http://schemas.microsoft.com/office/word/2020/wordml/sdtdatahash" xmlns:w16se="http://schemas.microsoft.com/office/word/2015/wordml/symex" xmlns:wpg="http://schemas.microsoft.com/office/word/2010/wordprocessingGroup" xmlns:wpi="http://schemas.microsoft.com/office/word/2010/wordprocessingInk" xmlns:wne="http://schemas.microsoft.com/office/word/2006/wordml" xmlns:wps="http://schemas.microsoft.com/office/word/2010/wordprocessingShape" mc:Ignorable="w14 w15 w16se w16cid w16 w16cex w16sdtdh wp14">
+<w:document xmlns:wpc="http://schemas.microsoft.com/office/word/2010/wordprocessingCanvas" xmlns:cx="http://schemas.microsoft.com/office/drawing/2014/chartex" xmlns:cx1="http://schemas.microsoft.com/office/drawing/2015/9/8/chartex" xmlns:cx2="http://schemas.microsoft.com/office/drawing/2015/10/21/chartex" xmlns:cx3="http://schemas.microsoft.com/office/drawing/2016/5/9/chartex" xmlns:cx4="http://schemas.microsoft.com/office/drawing/2016/5/10/chartex" xmlns:cx5="http://schemas.microsoft.com/office/drawing/2016/5/11/chartex" xmlns:cx6="http://schemas.microsoft.com/office/drawing/2016/5/12/chartex" xmlns:cx7="http://schemas.microsoft.com/office/drawing/2016/5/13/chartex" xmlns:cx8="http://schemas.microsoft.com/office/drawing/2016/5/14/chartex" xmlns:mc="http://schemas.openxmlformats.org/markup-compatibility/2006" xmlns:aink="http://schemas.microsoft.com/office/drawing/2016/ink" xmlns:am3d="http://schemas.microsoft.com/office/drawing/2017/model3d" xmlns:o="urn:schemas-microsoft-com:office:office" xmlns:oel="http://schemas.microsoft.com/office/2019/extlst" xmlns:r="http://schemas.openxmlformats.org/officeDocument/2006/relationships" xmlns:m="http://schemas.openxmlformats.org/officeDocument/2006/math" xmlns:v="urn:schemas-microsoft-com:vml" xmlns:wp14="http://schemas.microsoft.com/office/word/2010/wordprocessingDrawing" xmlns:wp="http://schemas.openxmlformats.org/drawingml/2006/wordprocessingDrawing" xmlns:w10="urn:schemas-microsoft-com:office:word" xmlns:w="http://schemas.openxmlformats.org/wordprocessingml/2006/main" xmlns:w14="http://schemas.microsoft.com/office/word/2010/wordml" xmlns:w15="http://schemas.microsoft.com/office/word/2012/wordml" xmlns:w16cex="http://schemas.microsoft.com/office/word/2018/wordml/cex" xmlns:w16cid="http://schemas.microsoft.com/office/word/2016/wordml/cid" xmlns:w16="http://schemas.microsoft.com/office/word/2018/wordml" xmlns:w16du="http://schemas.microsoft.com/office/word/2023/wordml/word16du" xmlns:w16sdtdh="http://schemas.microsoft.com/office/word/2020/wordml/sdtdatahash" xmlns:w16sdtfl="http://schemas.microsoft.com/office/word/2024/wordml/sdtformatlock" xmlns:w16se="http://schemas.microsoft.com/office/word/2015/wordml/symex" xmlns:wpg="http://schemas.microsoft.com/office/word/2010/wordprocessingGroup" xmlns:wpi="http://schemas.microsoft.com/office/word/2010/wordprocessingInk" xmlns:wne="http://schemas.microsoft.com/office/word/2006/wordml" xmlns:wps="http://schemas.microsoft.com/office/word/2010/wordprocessingShape" mc:Ignorable="w14 w15 w16se w16cid w16 w16cex w16sdtdh w16sdtfl w16du wp14">
   <w:body>
     <w:p>
       <w:pPr>
@@ -8613,15 +8613,7 @@
         <w:t xml:space="preserve"> eliminar a </w:t>
       </w:r>
       <w:r>
-        <w:t xml:space="preserve">tarefa criada pode </w:t>
-      </w:r>
-      <w:proofErr w:type="gramStart"/>
-      <w:r>
-        <w:t>elimina-la</w:t>
-      </w:r>
-      <w:proofErr w:type="gramEnd"/>
-      <w:r>
-        <w:t>, mas somente se nenhum utilizador aceitou</w:t>
+        <w:t>tarefa criada pode elimina-la, mas somente se nenhum utilizador aceitou</w:t>
       </w:r>
       <w:r>
         <w:t xml:space="preserve"> a mesma.</w:t>
@@ -8683,15 +8675,7 @@
         <w:t xml:space="preserve">: </w:t>
       </w:r>
       <w:r>
-        <w:t xml:space="preserve">Caso o utilizador quiser cancelar a tarefa pode </w:t>
-      </w:r>
-      <w:proofErr w:type="gramStart"/>
-      <w:r>
-        <w:t>cancela-la</w:t>
-      </w:r>
-      <w:proofErr w:type="gramEnd"/>
-      <w:r>
-        <w:t>.</w:t>
+        <w:t>Caso o utilizador quiser cancelar a tarefa pode cancela-la.</w:t>
       </w:r>
     </w:p>
     <w:p>
@@ -9788,27 +9772,14 @@
       <w:r>
         <w:t xml:space="preserve">Tabela </w:t>
       </w:r>
-      <w:r>
-        <w:fldChar w:fldCharType="begin"/>
-      </w:r>
-      <w:r>
-        <w:instrText xml:space="preserve"> SEQ Tabela \* ARABIC </w:instrText>
-      </w:r>
-      <w:r>
-        <w:fldChar w:fldCharType="separate"/>
-      </w:r>
-      <w:r>
-        <w:rPr>
-          <w:noProof/>
-        </w:rPr>
-        <w:t>1</w:t>
-      </w:r>
-      <w:r>
-        <w:rPr>
-          <w:noProof/>
-        </w:rPr>
-        <w:fldChar w:fldCharType="end"/>
-      </w:r>
+      <w:fldSimple w:instr=" SEQ Tabela \* ARABIC ">
+        <w:r>
+          <w:rPr>
+            <w:noProof/>
+          </w:rPr>
+          <w:t>1</w:t>
+        </w:r>
+      </w:fldSimple>
       <w:r>
         <w:t>- Requisitos Funcionais</w:t>
       </w:r>
@@ -10102,27 +10073,14 @@
       <w:r>
         <w:t xml:space="preserve">Tabela </w:t>
       </w:r>
-      <w:r>
-        <w:fldChar w:fldCharType="begin"/>
-      </w:r>
-      <w:r>
-        <w:instrText xml:space="preserve"> SEQ Tabela \* ARABIC </w:instrText>
-      </w:r>
-      <w:r>
-        <w:fldChar w:fldCharType="separate"/>
-      </w:r>
-      <w:r>
-        <w:rPr>
-          <w:noProof/>
-        </w:rPr>
-        <w:t>2</w:t>
-      </w:r>
-      <w:r>
-        <w:rPr>
-          <w:noProof/>
-        </w:rPr>
-        <w:fldChar w:fldCharType="end"/>
-      </w:r>
+      <w:fldSimple w:instr=" SEQ Tabela \* ARABIC ">
+        <w:r>
+          <w:rPr>
+            <w:noProof/>
+          </w:rPr>
+          <w:t>2</w:t>
+        </w:r>
+      </w:fldSimple>
       <w:r>
         <w:t xml:space="preserve"> - Requisitos não funcionais</w:t>
       </w:r>
@@ -10140,14 +10098,9 @@
       <w:bookmarkStart w:id="18" w:name="_Toc197089045"/>
       <w:r>
         <w:lastRenderedPageBreak/>
-        <w:t xml:space="preserve">Project </w:t>
-      </w:r>
-      <w:proofErr w:type="spellStart"/>
-      <w:r>
-        <w:t>Backlog</w:t>
+        <w:t>Project Backlog</w:t>
       </w:r>
       <w:bookmarkEnd w:id="18"/>
-      <w:proofErr w:type="spellEnd"/>
     </w:p>
     <w:p>
       <w:pPr>
@@ -10157,15 +10110,7 @@
         <w:t>O</w:t>
       </w:r>
       <w:r>
-        <w:t xml:space="preserve"> Project </w:t>
-      </w:r>
-      <w:proofErr w:type="spellStart"/>
-      <w:r>
-        <w:t>Backlog</w:t>
-      </w:r>
-      <w:proofErr w:type="spellEnd"/>
-      <w:r>
-        <w:t xml:space="preserve"> representa as </w:t>
+        <w:t xml:space="preserve"> Project Backlog representa as </w:t>
       </w:r>
       <w:r>
         <w:t xml:space="preserve">funcionalidades, requisitos e tarefas que devem </w:t>
@@ -10926,39 +10871,21 @@
       <w:r>
         <w:t xml:space="preserve">Tabela </w:t>
       </w:r>
-      <w:r>
-        <w:fldChar w:fldCharType="begin"/>
-      </w:r>
-      <w:r>
-        <w:instrText xml:space="preserve"> SEQ Tabela \* ARABIC </w:instrText>
-      </w:r>
-      <w:r>
-        <w:fldChar w:fldCharType="separate"/>
-      </w:r>
-      <w:r>
-        <w:rPr>
-          <w:noProof/>
-        </w:rPr>
-        <w:t>3</w:t>
-      </w:r>
-      <w:r>
-        <w:rPr>
-          <w:noProof/>
-        </w:rPr>
-        <w:fldChar w:fldCharType="end"/>
-      </w:r>
+      <w:fldSimple w:instr=" SEQ Tabela \* ARABIC ">
+        <w:r>
+          <w:rPr>
+            <w:noProof/>
+          </w:rPr>
+          <w:t>3</w:t>
+        </w:r>
+      </w:fldSimple>
       <w:r>
         <w:t xml:space="preserve"> - </w:t>
       </w:r>
       <w:r>
-        <w:t xml:space="preserve">Project </w:t>
-      </w:r>
-      <w:proofErr w:type="spellStart"/>
-      <w:r>
-        <w:t>Backlog</w:t>
+        <w:t>Project Backlog</w:t>
       </w:r>
       <w:bookmarkEnd w:id="19"/>
-      <w:proofErr w:type="spellEnd"/>
     </w:p>
     <w:p>
       <w:r>
@@ -11003,34 +10930,13 @@
         <w:t xml:space="preserve"> foi construído com Next.js, </w:t>
       </w:r>
       <w:r>
-        <w:t xml:space="preserve">uma </w:t>
-      </w:r>
-      <w:proofErr w:type="spellStart"/>
-      <w:r>
-        <w:t>framework</w:t>
-      </w:r>
-      <w:proofErr w:type="spellEnd"/>
-      <w:r>
-        <w:t xml:space="preserve"> baseada em </w:t>
-      </w:r>
-      <w:proofErr w:type="spellStart"/>
-      <w:r>
-        <w:t>React</w:t>
-      </w:r>
-      <w:proofErr w:type="spellEnd"/>
+        <w:t>uma framework baseada em React</w:t>
+      </w:r>
       <w:r>
         <w:t xml:space="preserve">, </w:t>
       </w:r>
       <w:r>
-        <w:t xml:space="preserve">a </w:t>
-      </w:r>
-      <w:proofErr w:type="spellStart"/>
-      <w:r>
-        <w:t>frontend</w:t>
-      </w:r>
-      <w:proofErr w:type="spellEnd"/>
-      <w:r>
-        <w:t xml:space="preserve"> comunica-se com a backend chamando os endpoitnts para obter e manipular os dados</w:t>
+        <w:t>a frontend comunica-se com a backend chamando os endpoitnts para obter e manipular os dados</w:t>
       </w:r>
       <w:r>
         <w:t>.</w:t>
@@ -11558,27 +11464,14 @@
       <w:r>
         <w:t xml:space="preserve">Figura </w:t>
       </w:r>
-      <w:r>
-        <w:fldChar w:fldCharType="begin"/>
-      </w:r>
-      <w:r>
-        <w:instrText xml:space="preserve"> SEQ Figura \* ARABIC </w:instrText>
-      </w:r>
-      <w:r>
-        <w:fldChar w:fldCharType="separate"/>
-      </w:r>
-      <w:r>
-        <w:rPr>
-          <w:noProof/>
-        </w:rPr>
-        <w:t>1</w:t>
-      </w:r>
-      <w:r>
-        <w:rPr>
-          <w:noProof/>
-        </w:rPr>
-        <w:fldChar w:fldCharType="end"/>
-      </w:r>
+      <w:fldSimple w:instr=" SEQ Figura \* ARABIC ">
+        <w:r>
+          <w:rPr>
+            <w:noProof/>
+          </w:rPr>
+          <w:t>1</w:t>
+        </w:r>
+      </w:fldSimple>
       <w:r>
         <w:t xml:space="preserve">- Diagrama Caso de Uso </w:t>
       </w:r>
@@ -12139,27 +12032,14 @@
                             <w:r>
                               <w:t xml:space="preserve">Figura </w:t>
                             </w:r>
-                            <w:r>
-                              <w:fldChar w:fldCharType="begin"/>
-                            </w:r>
-                            <w:r>
-                              <w:instrText xml:space="preserve"> SEQ Figura \* ARABIC </w:instrText>
-                            </w:r>
-                            <w:r>
-                              <w:fldChar w:fldCharType="separate"/>
-                            </w:r>
-                            <w:r>
-                              <w:rPr>
-                                <w:noProof/>
-                              </w:rPr>
-                              <w:t>2</w:t>
-                            </w:r>
-                            <w:r>
-                              <w:rPr>
-                                <w:noProof/>
-                              </w:rPr>
-                              <w:fldChar w:fldCharType="end"/>
-                            </w:r>
+                            <w:fldSimple w:instr=" SEQ Figura \* ARABIC ">
+                              <w:r>
+                                <w:rPr>
+                                  <w:noProof/>
+                                </w:rPr>
+                                <w:t>2</w:t>
+                              </w:r>
+                            </w:fldSimple>
                             <w:r>
                               <w:t xml:space="preserve"> - Diagrama Casos de Uso Tarefa de voluntário</w:t>
                             </w:r>
@@ -12331,11 +12211,11 @@
           <w:numId w:val="0"/>
         </w:numPr>
       </w:pPr>
-      <w:bookmarkStart w:id="33" w:name="_Toc197089056"/>
+      <w:bookmarkStart w:id="32" w:name="_Toc197089056"/>
       <w:r>
         <w:t>Ator - Criador</w:t>
       </w:r>
-      <w:bookmarkEnd w:id="33"/>
+      <w:bookmarkEnd w:id="32"/>
     </w:p>
     <w:p>
       <w:pPr>
@@ -12439,12 +12319,12 @@
           <w:numId w:val="0"/>
         </w:numPr>
       </w:pPr>
-      <w:bookmarkStart w:id="34" w:name="_Toc197089057"/>
+      <w:bookmarkStart w:id="33" w:name="_Toc197089057"/>
       <w:r>
         <w:lastRenderedPageBreak/>
         <w:t>Ator - Voluntário</w:t>
       </w:r>
-      <w:bookmarkEnd w:id="34"/>
+      <w:bookmarkEnd w:id="33"/>
     </w:p>
     <w:p>
       <w:pPr>
@@ -12583,7 +12463,7 @@
       <w:pPr>
         <w:pStyle w:val="Ttulo2"/>
       </w:pPr>
-      <w:bookmarkStart w:id="35" w:name="_Toc197089058"/>
+      <w:bookmarkStart w:id="34" w:name="_Toc197089058"/>
       <w:r>
         <w:lastRenderedPageBreak/>
         <w:t xml:space="preserve">Funcionamento da </w:t>
@@ -12591,7 +12471,7 @@
       <w:r>
         <w:t>Loja</w:t>
       </w:r>
-      <w:bookmarkEnd w:id="35"/>
+      <w:bookmarkEnd w:id="34"/>
     </w:p>
     <w:p>
       <w:pPr>
@@ -12700,31 +12580,18 @@
         <w:pStyle w:val="Legenda"/>
         <w:jc w:val="center"/>
       </w:pPr>
-      <w:bookmarkStart w:id="36" w:name="_Toc197025990"/>
+      <w:bookmarkStart w:id="35" w:name="_Toc197025990"/>
       <w:r>
         <w:t xml:space="preserve">Figura </w:t>
       </w:r>
-      <w:r>
-        <w:fldChar w:fldCharType="begin"/>
-      </w:r>
-      <w:r>
-        <w:instrText xml:space="preserve"> SEQ Figura \* ARABIC </w:instrText>
-      </w:r>
-      <w:r>
-        <w:fldChar w:fldCharType="separate"/>
-      </w:r>
-      <w:r>
-        <w:rPr>
-          <w:noProof/>
-        </w:rPr>
-        <w:t>3</w:t>
-      </w:r>
-      <w:r>
-        <w:rPr>
-          <w:noProof/>
-        </w:rPr>
-        <w:fldChar w:fldCharType="end"/>
-      </w:r>
+      <w:fldSimple w:instr=" SEQ Figura \* ARABIC ">
+        <w:r>
+          <w:rPr>
+            <w:noProof/>
+          </w:rPr>
+          <w:t>3</w:t>
+        </w:r>
+      </w:fldSimple>
       <w:r>
         <w:t xml:space="preserve"> - </w:t>
       </w:r>
@@ -12734,7 +12601,7 @@
       <w:r>
         <w:t>Loja</w:t>
       </w:r>
-      <w:bookmarkEnd w:id="36"/>
+      <w:bookmarkEnd w:id="35"/>
     </w:p>
     <w:p>
       <w:pPr>
@@ -12744,7 +12611,7 @@
           <w:numId w:val="0"/>
         </w:numPr>
       </w:pPr>
-      <w:bookmarkStart w:id="37" w:name="_Toc197089059"/>
+      <w:bookmarkStart w:id="36" w:name="_Toc197089059"/>
       <w:r>
         <w:t xml:space="preserve">Ator </w:t>
       </w:r>
@@ -12757,7 +12624,7 @@
       <w:r>
         <w:t>Dono Comunidade</w:t>
       </w:r>
-      <w:bookmarkEnd w:id="37"/>
+      <w:bookmarkEnd w:id="36"/>
     </w:p>
     <w:p>
       <w:pPr>
@@ -12828,7 +12695,7 @@
           <w:numId w:val="0"/>
         </w:numPr>
       </w:pPr>
-      <w:bookmarkStart w:id="38" w:name="_Toc197089060"/>
+      <w:bookmarkStart w:id="37" w:name="_Toc197089060"/>
       <w:r>
         <w:t xml:space="preserve">Ator </w:t>
       </w:r>
@@ -12841,7 +12708,7 @@
       <w:r>
         <w:t>Membro Comunidade</w:t>
       </w:r>
-      <w:bookmarkEnd w:id="38"/>
+      <w:bookmarkEnd w:id="37"/>
     </w:p>
     <w:p>
       <w:pPr>
@@ -12926,15 +12793,7 @@
         <w:t xml:space="preserve"> </w:t>
       </w:r>
       <w:r>
-        <w:t>Este caso de uso está ligado ao caso Compra Item com a relação &lt;&lt;</w:t>
-      </w:r>
-      <w:proofErr w:type="spellStart"/>
-      <w:r>
-        <w:t>extend</w:t>
-      </w:r>
-      <w:proofErr w:type="spellEnd"/>
-      <w:r>
-        <w:t>&gt;&gt;, indicando que visualizar o histórico é uma funcionalidade opcional que pode ser executada após uma compra, dependendo do contexto.</w:t>
+        <w:t>Este caso de uso está ligado ao caso Compra Item com a relação &lt;&lt;extend&gt;&gt;, indicando que visualizar o histórico é uma funcionalidade opcional que pode ser executada após uma compra, dependendo do contexto.</w:t>
       </w:r>
       <w:r>
         <w:br w:type="page"/>
@@ -12944,7 +12803,7 @@
       <w:pPr>
         <w:pStyle w:val="Ttulo2"/>
       </w:pPr>
-      <w:bookmarkStart w:id="39" w:name="_Toc197089061"/>
+      <w:bookmarkStart w:id="38" w:name="_Toc197089061"/>
       <w:r>
         <w:lastRenderedPageBreak/>
         <w:t xml:space="preserve">Funcionamento da </w:t>
@@ -12952,7 +12811,7 @@
       <w:r>
         <w:t>Comunidade</w:t>
       </w:r>
-      <w:bookmarkEnd w:id="39"/>
+      <w:bookmarkEnd w:id="38"/>
     </w:p>
     <w:p>
       <w:r>
@@ -13052,31 +12911,18 @@
         <w:pStyle w:val="Legenda"/>
         <w:jc w:val="center"/>
       </w:pPr>
-      <w:bookmarkStart w:id="40" w:name="_Toc197025991"/>
+      <w:bookmarkStart w:id="39" w:name="_Toc197025991"/>
       <w:r>
         <w:t xml:space="preserve">Figura </w:t>
       </w:r>
-      <w:r>
-        <w:fldChar w:fldCharType="begin"/>
-      </w:r>
-      <w:r>
-        <w:instrText xml:space="preserve"> SEQ Figura \* ARABIC </w:instrText>
-      </w:r>
-      <w:r>
-        <w:fldChar w:fldCharType="separate"/>
-      </w:r>
-      <w:r>
-        <w:rPr>
-          <w:noProof/>
-        </w:rPr>
-        <w:t>4</w:t>
-      </w:r>
-      <w:r>
-        <w:rPr>
-          <w:noProof/>
-        </w:rPr>
-        <w:fldChar w:fldCharType="end"/>
-      </w:r>
+      <w:fldSimple w:instr=" SEQ Figura \* ARABIC ">
+        <w:r>
+          <w:rPr>
+            <w:noProof/>
+          </w:rPr>
+          <w:t>4</w:t>
+        </w:r>
+      </w:fldSimple>
       <w:r>
         <w:t xml:space="preserve"> - </w:t>
       </w:r>
@@ -13086,7 +12932,7 @@
       <w:r>
         <w:t>Comunidade</w:t>
       </w:r>
-      <w:bookmarkEnd w:id="40"/>
+      <w:bookmarkEnd w:id="39"/>
     </w:p>
     <w:p>
       <w:pPr>
@@ -13096,7 +12942,7 @@
           <w:numId w:val="0"/>
         </w:numPr>
       </w:pPr>
-      <w:bookmarkStart w:id="41" w:name="_Toc197089062"/>
+      <w:bookmarkStart w:id="40" w:name="_Toc197089062"/>
       <w:r>
         <w:t xml:space="preserve">Ator </w:t>
       </w:r>
@@ -13109,7 +12955,7 @@
       <w:r>
         <w:t>Criador</w:t>
       </w:r>
-      <w:bookmarkEnd w:id="41"/>
+      <w:bookmarkEnd w:id="40"/>
     </w:p>
     <w:p>
       <w:r>
@@ -13154,7 +13000,7 @@
           <w:numId w:val="0"/>
         </w:numPr>
       </w:pPr>
-      <w:bookmarkStart w:id="42" w:name="_Toc197089063"/>
+      <w:bookmarkStart w:id="41" w:name="_Toc197089063"/>
       <w:r>
         <w:t xml:space="preserve">Ator </w:t>
       </w:r>
@@ -13167,7 +13013,7 @@
       <w:r>
         <w:t>Utilizador</w:t>
       </w:r>
-      <w:bookmarkEnd w:id="42"/>
+      <w:bookmarkEnd w:id="41"/>
     </w:p>
     <w:p>
       <w:pPr>
@@ -13265,12 +13111,12 @@
       <w:pPr>
         <w:pStyle w:val="Ttulo1"/>
       </w:pPr>
-      <w:bookmarkStart w:id="43" w:name="_Toc197089064"/>
+      <w:bookmarkStart w:id="42" w:name="_Toc197089064"/>
       <w:r>
         <w:lastRenderedPageBreak/>
         <w:t>Diagramas BPMN</w:t>
       </w:r>
-      <w:bookmarkEnd w:id="43"/>
+      <w:bookmarkEnd w:id="42"/>
     </w:p>
     <w:p>
       <w:pPr>
@@ -13289,11 +13135,11 @@
         <w:t>dentro do sistema.</w:t>
       </w:r>
     </w:p>
+    <w:bookmarkStart w:id="43" w:name="_Toc197089065"/>
     <w:p>
       <w:pPr>
         <w:pStyle w:val="Ttulo2"/>
       </w:pPr>
-      <w:bookmarkStart w:id="44" w:name="_Toc197089065"/>
       <w:r>
         <w:rPr>
           <w:noProof/>
@@ -13350,27 +13196,14 @@
                             <w:r>
                               <w:t xml:space="preserve">Figura </w:t>
                             </w:r>
-                            <w:r>
-                              <w:fldChar w:fldCharType="begin"/>
-                            </w:r>
-                            <w:r>
-                              <w:instrText xml:space="preserve"> SEQ Figura \* ARABIC </w:instrText>
-                            </w:r>
-                            <w:r>
-                              <w:fldChar w:fldCharType="separate"/>
-                            </w:r>
-                            <w:r>
-                              <w:rPr>
-                                <w:noProof/>
-                              </w:rPr>
-                              <w:t>5</w:t>
-                            </w:r>
-                            <w:r>
-                              <w:rPr>
-                                <w:noProof/>
-                              </w:rPr>
-                              <w:fldChar w:fldCharType="end"/>
-                            </w:r>
+                            <w:fldSimple w:instr=" SEQ Figura \* ARABIC ">
+                              <w:r>
+                                <w:rPr>
+                                  <w:noProof/>
+                                </w:rPr>
+                                <w:t>5</w:t>
+                              </w:r>
+                            </w:fldSimple>
                             <w:r>
                               <w:t xml:space="preserve"> - </w:t>
                             </w:r>
@@ -13520,9 +13353,9 @@
       <w:r>
         <w:t xml:space="preserve"> </w:t>
       </w:r>
-      <w:bookmarkStart w:id="45" w:name="_Toc196941640"/>
+      <w:bookmarkStart w:id="44" w:name="_Toc196941640"/>
+      <w:bookmarkEnd w:id="43"/>
       <w:bookmarkEnd w:id="44"/>
-      <w:bookmarkEnd w:id="45"/>
     </w:p>
     <w:p>
       <w:pPr>
@@ -13532,11 +13365,11 @@
           <w:numId w:val="0"/>
         </w:numPr>
       </w:pPr>
-      <w:bookmarkStart w:id="46" w:name="_Toc197089066"/>
+      <w:bookmarkStart w:id="45" w:name="_Toc197089066"/>
       <w:r>
         <w:t>Participantes do processo</w:t>
       </w:r>
-      <w:bookmarkEnd w:id="46"/>
+      <w:bookmarkEnd w:id="45"/>
     </w:p>
     <w:p>
       <w:pPr>
@@ -13624,11 +13457,11 @@
           <w:numId w:val="0"/>
         </w:numPr>
       </w:pPr>
-      <w:bookmarkStart w:id="47" w:name="_Toc197089067"/>
+      <w:bookmarkStart w:id="46" w:name="_Toc197089067"/>
       <w:r>
         <w:t>Descrição do processo</w:t>
       </w:r>
-      <w:bookmarkEnd w:id="47"/>
+      <w:bookmarkEnd w:id="46"/>
     </w:p>
     <w:p>
       <w:pPr>
@@ -13771,7 +13604,7 @@
       <w:pPr>
         <w:pStyle w:val="Ttulo2"/>
       </w:pPr>
-      <w:bookmarkStart w:id="48" w:name="_Toc197089068"/>
+      <w:bookmarkStart w:id="47" w:name="_Toc197089068"/>
       <w:r>
         <w:rPr>
           <w:noProof/>
@@ -13839,7 +13672,7 @@
       <w:r>
         <w:t xml:space="preserve"> voluntárias</w:t>
       </w:r>
-      <w:bookmarkEnd w:id="48"/>
+      <w:bookmarkEnd w:id="47"/>
       <w:r>
         <w:t xml:space="preserve"> </w:t>
       </w:r>
@@ -13852,11 +13685,11 @@
           <w:numId w:val="0"/>
         </w:numPr>
       </w:pPr>
-      <w:bookmarkStart w:id="49" w:name="_Toc197089069"/>
+      <w:bookmarkStart w:id="48" w:name="_Toc197089069"/>
       <w:r>
         <w:t>Participantes do processo</w:t>
       </w:r>
-      <w:bookmarkEnd w:id="49"/>
+      <w:bookmarkEnd w:id="48"/>
     </w:p>
     <w:p>
       <w:pPr>
@@ -13935,11 +13768,11 @@
           <w:numId w:val="0"/>
         </w:numPr>
       </w:pPr>
-      <w:bookmarkStart w:id="50" w:name="_Toc197089070"/>
+      <w:bookmarkStart w:id="49" w:name="_Toc197089070"/>
       <w:r>
         <w:t>Descrição do processo</w:t>
       </w:r>
-      <w:bookmarkEnd w:id="50"/>
+      <w:bookmarkEnd w:id="49"/>
     </w:p>
     <w:p>
       <w:pPr>
@@ -14116,7 +13949,7 @@
       <w:pPr>
         <w:pStyle w:val="Ttulo2"/>
       </w:pPr>
-      <w:bookmarkStart w:id="51" w:name="_Toc197089071"/>
+      <w:bookmarkStart w:id="50" w:name="_Toc197089071"/>
       <w:r>
         <w:rPr>
           <w:noProof/>
@@ -14231,38 +14064,25 @@
                                 <w:color w:val="000000" w:themeColor="text1"/>
                               </w:rPr>
                             </w:pPr>
-                            <w:bookmarkStart w:id="52" w:name="_Toc197025993"/>
+                            <w:bookmarkStart w:id="51" w:name="_Toc197025993"/>
                             <w:r>
                               <w:t xml:space="preserve">Figura </w:t>
                             </w:r>
-                            <w:r>
-                              <w:fldChar w:fldCharType="begin"/>
-                            </w:r>
-                            <w:r>
-                              <w:instrText xml:space="preserve"> SEQ Figura \* ARABIC </w:instrText>
-                            </w:r>
-                            <w:r>
-                              <w:fldChar w:fldCharType="separate"/>
-                            </w:r>
-                            <w:r>
-                              <w:rPr>
-                                <w:noProof/>
-                              </w:rPr>
-                              <w:t>6</w:t>
-                            </w:r>
-                            <w:r>
-                              <w:rPr>
-                                <w:noProof/>
-                              </w:rPr>
-                              <w:fldChar w:fldCharType="end"/>
-                            </w:r>
+                            <w:fldSimple w:instr=" SEQ Figura \* ARABIC ">
+                              <w:r>
+                                <w:rPr>
+                                  <w:noProof/>
+                                </w:rPr>
+                                <w:t>6</w:t>
+                              </w:r>
+                            </w:fldSimple>
                             <w:r>
                               <w:t xml:space="preserve"> - </w:t>
                             </w:r>
                             <w:r>
                               <w:t>Diagrama BPMN das comunidades</w:t>
                             </w:r>
-                            <w:bookmarkEnd w:id="52"/>
+                            <w:bookmarkEnd w:id="51"/>
                           </w:p>
                         </w:txbxContent>
                       </wps:txbx>
@@ -14339,7 +14159,7 @@
       <w:r>
         <w:t>Diagrama BPMN das comunidades</w:t>
       </w:r>
-      <w:bookmarkEnd w:id="51"/>
+      <w:bookmarkEnd w:id="50"/>
     </w:p>
     <w:p>
       <w:pPr>
@@ -14349,11 +14169,11 @@
           <w:numId w:val="0"/>
         </w:numPr>
       </w:pPr>
-      <w:bookmarkStart w:id="54" w:name="_Toc197089072"/>
+      <w:bookmarkStart w:id="52" w:name="_Toc197089072"/>
       <w:r>
         <w:t>Participantes do processo</w:t>
       </w:r>
-      <w:bookmarkEnd w:id="54"/>
+      <w:bookmarkEnd w:id="52"/>
     </w:p>
     <w:p>
       <w:pPr>
@@ -14435,11 +14255,11 @@
           <w:numId w:val="0"/>
         </w:numPr>
       </w:pPr>
-      <w:bookmarkStart w:id="55" w:name="_Toc197089073"/>
+      <w:bookmarkStart w:id="53" w:name="_Toc197089073"/>
       <w:r>
         <w:t>Descrição do processo</w:t>
       </w:r>
-      <w:bookmarkEnd w:id="55"/>
+      <w:bookmarkEnd w:id="53"/>
     </w:p>
     <w:p>
       <w:pPr>
@@ -14536,12 +14356,12 @@
       <w:pPr>
         <w:pStyle w:val="Ttulo1"/>
       </w:pPr>
-      <w:bookmarkStart w:id="56" w:name="_Toc197089074"/>
+      <w:bookmarkStart w:id="54" w:name="_Toc197089074"/>
       <w:r>
         <w:lastRenderedPageBreak/>
         <w:t>Diagrama ER</w:t>
       </w:r>
-      <w:bookmarkEnd w:id="56"/>
+      <w:bookmarkEnd w:id="54"/>
     </w:p>
     <w:p>
       <w:pPr>
@@ -14656,35 +14476,22 @@
                                 <w:noProof/>
                               </w:rPr>
                             </w:pPr>
-                            <w:bookmarkStart w:id="57" w:name="_Toc197025994"/>
+                            <w:bookmarkStart w:id="55" w:name="_Toc197025994"/>
                             <w:r>
                               <w:t xml:space="preserve">Figura </w:t>
                             </w:r>
-                            <w:r>
-                              <w:fldChar w:fldCharType="begin"/>
-                            </w:r>
-                            <w:r>
-                              <w:instrText xml:space="preserve"> SEQ Figura \* ARABIC </w:instrText>
-                            </w:r>
-                            <w:r>
-                              <w:fldChar w:fldCharType="separate"/>
-                            </w:r>
-                            <w:r>
-                              <w:rPr>
-                                <w:noProof/>
-                              </w:rPr>
-                              <w:t>7</w:t>
-                            </w:r>
-                            <w:r>
-                              <w:rPr>
-                                <w:noProof/>
-                              </w:rPr>
-                              <w:fldChar w:fldCharType="end"/>
-                            </w:r>
+                            <w:fldSimple w:instr=" SEQ Figura \* ARABIC ">
+                              <w:r>
+                                <w:rPr>
+                                  <w:noProof/>
+                                </w:rPr>
+                                <w:t>7</w:t>
+                              </w:r>
+                            </w:fldSimple>
                             <w:r>
                               <w:t>- Diagrama ER</w:t>
                             </w:r>
-                            <w:bookmarkEnd w:id="57"/>
+                            <w:bookmarkEnd w:id="55"/>
                           </w:p>
                         </w:txbxContent>
                       </wps:txbx>
@@ -14776,7 +14583,7 @@
       <w:pPr>
         <w:pStyle w:val="Ttulo2"/>
       </w:pPr>
-      <w:bookmarkStart w:id="59" w:name="_Toc197089075"/>
+      <w:bookmarkStart w:id="56" w:name="_Toc197089075"/>
       <w:r>
         <w:lastRenderedPageBreak/>
         <w:t>Utilizador</w:t>
@@ -14784,7 +14591,7 @@
       <w:r>
         <w:t xml:space="preserve"> e Membro</w:t>
       </w:r>
-      <w:bookmarkEnd w:id="59"/>
+      <w:bookmarkEnd w:id="56"/>
     </w:p>
     <w:p>
       <w:pPr>
@@ -14794,47 +14601,39 @@
       <w:r>
         <w:t xml:space="preserve">A entidade User armazena os dados pessoais do utilizador, incluindo o nome, data de nascimento, email, data de criação e data de atualização da conta. Está associada à tabela </w:t>
       </w:r>
-      <w:proofErr w:type="spellStart"/>
       <w:r>
         <w:rPr>
           <w:b/>
         </w:rPr>
         <w:t>Address</w:t>
       </w:r>
-      <w:proofErr w:type="spellEnd"/>
       <w:r>
         <w:t xml:space="preserve">, permitindo que cada utilizador possua múltiplos endereços. Possui também uma ligação à tabela </w:t>
       </w:r>
-      <w:proofErr w:type="spellStart"/>
       <w:r>
         <w:rPr>
           <w:b/>
         </w:rPr>
         <w:t>Contact</w:t>
       </w:r>
-      <w:proofErr w:type="spellEnd"/>
       <w:r>
         <w:t xml:space="preserve">, onde é armazenado o seu número de contacto, e à tabela </w:t>
       </w:r>
-      <w:proofErr w:type="spellStart"/>
       <w:r>
         <w:rPr>
           <w:b/>
         </w:rPr>
         <w:t>Notification</w:t>
       </w:r>
-      <w:proofErr w:type="spellEnd"/>
       <w:r>
         <w:t xml:space="preserve">, que regista todas as notificações enviadas ao utilizador. Adicionalmente, a tabela </w:t>
       </w:r>
-      <w:proofErr w:type="spellStart"/>
       <w:r>
         <w:rPr>
           <w:b/>
         </w:rPr>
         <w:t>UserCommunity</w:t>
       </w:r>
-      <w:proofErr w:type="spellEnd"/>
       <w:r>
         <w:t xml:space="preserve"> está associada ao User e é criada sempre que um utilizador entra numa comunidade, permitindo rastrear essa associação.</w:t>
       </w:r>
@@ -14890,38 +14689,25 @@
         <w:pStyle w:val="Legenda"/>
         <w:jc w:val="center"/>
       </w:pPr>
-      <w:bookmarkStart w:id="60" w:name="_Toc197025995"/>
+      <w:bookmarkStart w:id="57" w:name="_Toc197025995"/>
       <w:r>
         <w:t xml:space="preserve">Figura </w:t>
       </w:r>
-      <w:r>
-        <w:fldChar w:fldCharType="begin"/>
-      </w:r>
-      <w:r>
-        <w:instrText xml:space="preserve"> SEQ Figura \* ARABIC </w:instrText>
-      </w:r>
-      <w:r>
-        <w:fldChar w:fldCharType="separate"/>
-      </w:r>
-      <w:r>
-        <w:rPr>
-          <w:noProof/>
-        </w:rPr>
-        <w:t>8</w:t>
-      </w:r>
-      <w:r>
-        <w:rPr>
-          <w:noProof/>
-        </w:rPr>
-        <w:fldChar w:fldCharType="end"/>
-      </w:r>
+      <w:fldSimple w:instr=" SEQ Figura \* ARABIC ">
+        <w:r>
+          <w:rPr>
+            <w:noProof/>
+          </w:rPr>
+          <w:t>8</w:t>
+        </w:r>
+      </w:fldSimple>
       <w:r>
         <w:t xml:space="preserve">- </w:t>
       </w:r>
       <w:r>
         <w:t>Diagrama ER Utilizador</w:t>
       </w:r>
-      <w:bookmarkEnd w:id="60"/>
+      <w:bookmarkEnd w:id="57"/>
     </w:p>
     <w:p>
       <w:pPr>
@@ -14933,36 +14719,30 @@
       <w:r>
         <w:t xml:space="preserve">Cada membro está associado a um utilizador e a uma comunidade específica, possuindo um saldo de moedas próprio. Como um utilizador pode integrar várias comunidades, é criado um novo registo na tabela </w:t>
       </w:r>
-      <w:proofErr w:type="spellStart"/>
       <w:r>
         <w:rPr>
           <w:b/>
         </w:rPr>
         <w:t>Member</w:t>
       </w:r>
-      <w:proofErr w:type="spellEnd"/>
       <w:r>
         <w:t xml:space="preserve"> sempre que este adere a uma comunidade diferente. Desta forma, tanto o saldo de moedas como os pontos são geridos de forma independente em cada comunidade, não estando concentrados num único registo de utilizador. Adicionalmente, a tabela </w:t>
       </w:r>
-      <w:proofErr w:type="spellStart"/>
       <w:r>
         <w:rPr>
           <w:b/>
         </w:rPr>
         <w:t>PointsMember</w:t>
       </w:r>
-      <w:proofErr w:type="spellEnd"/>
       <w:r>
         <w:t xml:space="preserve"> encontra-se ligada à tabela </w:t>
       </w:r>
-      <w:proofErr w:type="spellStart"/>
       <w:r>
         <w:rPr>
           <w:b/>
         </w:rPr>
         <w:t>Member</w:t>
       </w:r>
-      <w:proofErr w:type="spellEnd"/>
       <w:r>
         <w:t>, permitindo armazenar sep</w:t>
       </w:r>
@@ -15032,31 +14812,18 @@
         <w:pStyle w:val="Legenda"/>
         <w:jc w:val="center"/>
       </w:pPr>
-      <w:bookmarkStart w:id="61" w:name="_Toc197025996"/>
+      <w:bookmarkStart w:id="58" w:name="_Toc197025996"/>
       <w:r>
         <w:t xml:space="preserve">Figura </w:t>
       </w:r>
-      <w:r>
-        <w:fldChar w:fldCharType="begin"/>
-      </w:r>
-      <w:r>
-        <w:instrText xml:space="preserve"> SEQ Figura \* ARABIC </w:instrText>
-      </w:r>
-      <w:r>
-        <w:fldChar w:fldCharType="separate"/>
-      </w:r>
-      <w:r>
-        <w:rPr>
-          <w:noProof/>
-        </w:rPr>
-        <w:t>9</w:t>
-      </w:r>
-      <w:r>
-        <w:rPr>
-          <w:noProof/>
-        </w:rPr>
-        <w:fldChar w:fldCharType="end"/>
-      </w:r>
+      <w:fldSimple w:instr=" SEQ Figura \* ARABIC ">
+        <w:r>
+          <w:rPr>
+            <w:noProof/>
+          </w:rPr>
+          <w:t>9</w:t>
+        </w:r>
+      </w:fldSimple>
       <w:r>
         <w:t xml:space="preserve">- </w:t>
       </w:r>
@@ -15066,7 +14833,7 @@
       <w:r>
         <w:t>Membro</w:t>
       </w:r>
-      <w:bookmarkEnd w:id="61"/>
+      <w:bookmarkEnd w:id="58"/>
       <w:r>
         <w:br w:type="page"/>
       </w:r>
@@ -15075,12 +14842,12 @@
       <w:pPr>
         <w:pStyle w:val="Ttulo2"/>
       </w:pPr>
-      <w:bookmarkStart w:id="62" w:name="_Toc197089076"/>
+      <w:bookmarkStart w:id="59" w:name="_Toc197089076"/>
       <w:r>
         <w:lastRenderedPageBreak/>
         <w:t>Comunidade</w:t>
       </w:r>
-      <w:bookmarkEnd w:id="62"/>
+      <w:bookmarkEnd w:id="59"/>
     </w:p>
     <w:p>
       <w:pPr>
@@ -15089,25 +14856,21 @@
       <w:r>
         <w:t xml:space="preserve">A entidade </w:t>
       </w:r>
-      <w:proofErr w:type="spellStart"/>
       <w:r>
         <w:rPr>
           <w:b/>
         </w:rPr>
         <w:t>Community</w:t>
       </w:r>
-      <w:proofErr w:type="spellEnd"/>
       <w:r>
         <w:t xml:space="preserve"> contém o nome da comunidade e o identificador do seu criador. Está também associada à tabela </w:t>
       </w:r>
-      <w:proofErr w:type="spellStart"/>
       <w:r>
         <w:rPr>
           <w:b/>
         </w:rPr>
         <w:t>Locality</w:t>
       </w:r>
-      <w:proofErr w:type="spellEnd"/>
       <w:r>
         <w:t>, que define a localidade da comunidade através de um nome e de um intervalo de códigos postais, permitindo estabelecer os seus limites geográficos.</w:t>
       </w:r>
@@ -15176,31 +14939,18 @@
         <w:pStyle w:val="Legenda"/>
         <w:jc w:val="center"/>
       </w:pPr>
-      <w:bookmarkStart w:id="63" w:name="_Toc197025997"/>
+      <w:bookmarkStart w:id="60" w:name="_Toc197025997"/>
       <w:r>
         <w:t xml:space="preserve">Figura </w:t>
       </w:r>
-      <w:r>
-        <w:fldChar w:fldCharType="begin"/>
-      </w:r>
-      <w:r>
-        <w:instrText xml:space="preserve"> SEQ Figura \* ARABIC </w:instrText>
-      </w:r>
-      <w:r>
-        <w:fldChar w:fldCharType="separate"/>
-      </w:r>
-      <w:r>
-        <w:rPr>
-          <w:noProof/>
-        </w:rPr>
-        <w:t>10</w:t>
-      </w:r>
-      <w:r>
-        <w:rPr>
-          <w:noProof/>
-        </w:rPr>
-        <w:fldChar w:fldCharType="end"/>
-      </w:r>
+      <w:fldSimple w:instr=" SEQ Figura \* ARABIC ">
+        <w:r>
+          <w:rPr>
+            <w:noProof/>
+          </w:rPr>
+          <w:t>10</w:t>
+        </w:r>
+      </w:fldSimple>
       <w:r>
         <w:t xml:space="preserve"> - </w:t>
       </w:r>
@@ -15210,17 +14960,17 @@
       <w:r>
         <w:t>Comunidade</w:t>
       </w:r>
-      <w:bookmarkEnd w:id="63"/>
+      <w:bookmarkEnd w:id="60"/>
     </w:p>
     <w:p>
       <w:pPr>
         <w:pStyle w:val="Ttulo2"/>
       </w:pPr>
-      <w:bookmarkStart w:id="64" w:name="_Toc197089077"/>
+      <w:bookmarkStart w:id="61" w:name="_Toc197089077"/>
       <w:r>
         <w:t>Tarefa</w:t>
       </w:r>
-      <w:bookmarkEnd w:id="64"/>
+      <w:bookmarkEnd w:id="61"/>
     </w:p>
     <w:p>
       <w:pPr>
@@ -15229,58 +14979,48 @@
       <w:r>
         <w:t xml:space="preserve">A entidade </w:t>
       </w:r>
-      <w:proofErr w:type="spellStart"/>
       <w:r>
         <w:rPr>
           <w:b/>
         </w:rPr>
         <w:t>Task</w:t>
       </w:r>
-      <w:proofErr w:type="spellEnd"/>
       <w:r>
         <w:t xml:space="preserve"> representa uma tarefa e contém informações como o título, grau de dificuldade, recompensas atribuídas (em moedas e pontos), localização e descrição. Está associada à entidade </w:t>
       </w:r>
-      <w:proofErr w:type="spellStart"/>
       <w:r>
         <w:rPr>
           <w:b/>
         </w:rPr>
         <w:t>Member</w:t>
       </w:r>
-      <w:proofErr w:type="spellEnd"/>
       <w:r>
         <w:t xml:space="preserve">, que identifica o membro responsável pela criação da tarefa, e à entidade </w:t>
       </w:r>
-      <w:proofErr w:type="spellStart"/>
       <w:r>
         <w:rPr>
           <w:b/>
         </w:rPr>
         <w:t>Image</w:t>
       </w:r>
-      <w:proofErr w:type="spellEnd"/>
       <w:r>
         <w:t xml:space="preserve">, que armazena o caminho da imagem associada à tarefa. Além disso, a </w:t>
       </w:r>
-      <w:proofErr w:type="spellStart"/>
       <w:r>
         <w:rPr>
           <w:b/>
         </w:rPr>
         <w:t>Task</w:t>
       </w:r>
-      <w:proofErr w:type="spellEnd"/>
       <w:r>
         <w:t xml:space="preserve"> está ligada à tabela </w:t>
       </w:r>
-      <w:proofErr w:type="spellStart"/>
       <w:r>
         <w:rPr>
           <w:b/>
         </w:rPr>
         <w:t>MemberTask</w:t>
       </w:r>
-      <w:proofErr w:type="spellEnd"/>
       <w:r>
         <w:t>, a qual é criada apenas quando um membro aceita realizar uma tarefa. Esta última tabela regista o estado da execução da tarefa por parte do voluntário, permitindo acompanhar o seu progresso e desempenho.</w:t>
       </w:r>
@@ -15342,35 +15082,22 @@
         <w:pStyle w:val="Legenda"/>
         <w:jc w:val="center"/>
       </w:pPr>
-      <w:bookmarkStart w:id="65" w:name="_Toc197025998"/>
+      <w:bookmarkStart w:id="62" w:name="_Toc197025998"/>
       <w:r>
         <w:t xml:space="preserve">Figura </w:t>
       </w:r>
-      <w:r>
-        <w:fldChar w:fldCharType="begin"/>
-      </w:r>
-      <w:r>
-        <w:instrText xml:space="preserve"> SEQ Figura \* ARABIC </w:instrText>
-      </w:r>
-      <w:r>
-        <w:fldChar w:fldCharType="separate"/>
-      </w:r>
-      <w:r>
-        <w:rPr>
-          <w:noProof/>
-        </w:rPr>
-        <w:t>11</w:t>
-      </w:r>
-      <w:r>
-        <w:rPr>
-          <w:noProof/>
-        </w:rPr>
-        <w:fldChar w:fldCharType="end"/>
-      </w:r>
+      <w:fldSimple w:instr=" SEQ Figura \* ARABIC ">
+        <w:r>
+          <w:rPr>
+            <w:noProof/>
+          </w:rPr>
+          <w:t>11</w:t>
+        </w:r>
+      </w:fldSimple>
       <w:r>
         <w:t xml:space="preserve"> - Diagrama ER Tarefa</w:t>
       </w:r>
-      <w:bookmarkEnd w:id="65"/>
+      <w:bookmarkEnd w:id="62"/>
       <w:r>
         <w:br w:type="page"/>
       </w:r>
@@ -15379,12 +15106,12 @@
       <w:pPr>
         <w:pStyle w:val="Ttulo2"/>
       </w:pPr>
-      <w:bookmarkStart w:id="66" w:name="_Toc197089078"/>
+      <w:bookmarkStart w:id="63" w:name="_Toc197089078"/>
       <w:r>
         <w:lastRenderedPageBreak/>
         <w:t>Loja</w:t>
       </w:r>
-      <w:bookmarkEnd w:id="66"/>
+      <w:bookmarkEnd w:id="63"/>
     </w:p>
     <w:p>
       <w:pPr>
@@ -15393,25 +15120,21 @@
       <w:r>
         <w:t xml:space="preserve">A entidade </w:t>
       </w:r>
-      <w:proofErr w:type="spellStart"/>
       <w:r>
         <w:rPr>
           <w:b/>
         </w:rPr>
         <w:t>Store</w:t>
       </w:r>
-      <w:proofErr w:type="spellEnd"/>
       <w:r>
         <w:t xml:space="preserve"> está associada a uma comunidade, sendo que cada comunidade possui apenas uma loja. A tabela Item está ligada à </w:t>
       </w:r>
-      <w:proofErr w:type="spellStart"/>
       <w:r>
         <w:rPr>
           <w:b/>
         </w:rPr>
         <w:t>Store</w:t>
       </w:r>
-      <w:proofErr w:type="spellEnd"/>
       <w:r>
         <w:t xml:space="preserve">, permitindo que uma loja tenha vários itens associados. A entidade </w:t>
       </w:r>
@@ -15424,14 +15147,12 @@
       <w:r>
         <w:t xml:space="preserve"> armazena as informações de cada produto, incluindo o nome, preço, stock e um indicador de disponibilidade. Por fim, a tabela </w:t>
       </w:r>
-      <w:proofErr w:type="spellStart"/>
       <w:r>
         <w:rPr>
           <w:b/>
         </w:rPr>
         <w:t>Purchase</w:t>
       </w:r>
-      <w:proofErr w:type="spellEnd"/>
       <w:r>
         <w:t xml:space="preserve"> representa as compras realizadas pelos membros e está ligada à tabela Item, identificando qual item foi adquirido. Cada registo de compra inclui a data da transação, o preço da compra e a referência ao membro que a efetuou.</w:t>
       </w:r>
@@ -15498,12 +15219,12 @@
       <w:pPr>
         <w:pStyle w:val="Ttulo1"/>
       </w:pPr>
-      <w:bookmarkStart w:id="67" w:name="_Toc197089079"/>
+      <w:bookmarkStart w:id="64" w:name="_Toc197089079"/>
       <w:r>
         <w:lastRenderedPageBreak/>
         <w:t>Diagrama de classes</w:t>
       </w:r>
-      <w:bookmarkEnd w:id="67"/>
+      <w:bookmarkEnd w:id="64"/>
     </w:p>
     <w:p>
       <w:pPr>
@@ -15563,35 +15284,22 @@
         <w:pStyle w:val="Legenda"/>
         <w:jc w:val="center"/>
       </w:pPr>
-      <w:bookmarkStart w:id="68" w:name="_Toc197025999"/>
+      <w:bookmarkStart w:id="65" w:name="_Toc197025999"/>
       <w:r>
         <w:t xml:space="preserve">Figura </w:t>
       </w:r>
-      <w:r>
-        <w:fldChar w:fldCharType="begin"/>
-      </w:r>
-      <w:r>
-        <w:instrText xml:space="preserve"> SEQ Figura \* ARABIC </w:instrText>
-      </w:r>
-      <w:r>
-        <w:fldChar w:fldCharType="separate"/>
-      </w:r>
-      <w:r>
-        <w:rPr>
-          <w:noProof/>
-        </w:rPr>
-        <w:t>12</w:t>
-      </w:r>
-      <w:r>
-        <w:rPr>
-          <w:noProof/>
-        </w:rPr>
-        <w:fldChar w:fldCharType="end"/>
-      </w:r>
+      <w:fldSimple w:instr=" SEQ Figura \* ARABIC ">
+        <w:r>
+          <w:rPr>
+            <w:noProof/>
+          </w:rPr>
+          <w:t>12</w:t>
+        </w:r>
+      </w:fldSimple>
       <w:r>
         <w:t xml:space="preserve"> - Diagrama de Classes</w:t>
       </w:r>
-      <w:bookmarkEnd w:id="68"/>
+      <w:bookmarkEnd w:id="65"/>
     </w:p>
     <w:p>
       <w:r>
@@ -15602,39 +15310,35 @@
       <w:pPr>
         <w:pStyle w:val="Ttulo2"/>
       </w:pPr>
-      <w:bookmarkStart w:id="69" w:name="_Toc197089080"/>
+      <w:bookmarkStart w:id="66" w:name="_Toc197089080"/>
       <w:r>
         <w:lastRenderedPageBreak/>
         <w:t>Gestão do utilizador</w:t>
       </w:r>
-      <w:bookmarkEnd w:id="69"/>
+      <w:bookmarkEnd w:id="66"/>
     </w:p>
     <w:p>
       <w:r>
         <w:t xml:space="preserve">O pacote </w:t>
       </w:r>
-      <w:proofErr w:type="spellStart"/>
       <w:r>
         <w:rPr>
           <w:b/>
         </w:rPr>
         <w:t>User</w:t>
       </w:r>
-      <w:proofErr w:type="spellEnd"/>
       <w:r>
         <w:rPr>
           <w:b/>
         </w:rPr>
         <w:t xml:space="preserve"> </w:t>
       </w:r>
-      <w:proofErr w:type="spellStart"/>
       <w:r>
         <w:rPr>
           <w:b/>
         </w:rPr>
         <w:t>Managment</w:t>
       </w:r>
-      <w:proofErr w:type="spellEnd"/>
       <w:r>
         <w:t xml:space="preserve"> gere</w:t>
       </w:r>
@@ -15709,51 +15413,22 @@
         <w:pStyle w:val="Legenda"/>
         <w:jc w:val="center"/>
       </w:pPr>
-      <w:bookmarkStart w:id="70" w:name="_Toc197026000"/>
+      <w:bookmarkStart w:id="67" w:name="_Toc197026000"/>
       <w:r>
         <w:t xml:space="preserve">Figura </w:t>
       </w:r>
-      <w:r>
-        <w:fldChar w:fldCharType="begin"/>
-      </w:r>
-      <w:r>
-        <w:instrText xml:space="preserve"> SEQ Figura \* ARABIC </w:instrText>
-      </w:r>
-      <w:r>
-        <w:fldChar w:fldCharType="separate"/>
-      </w:r>
-      <w:r>
-        <w:rPr>
-          <w:noProof/>
-        </w:rPr>
-        <w:t>13</w:t>
-      </w:r>
-      <w:r>
-        <w:rPr>
-          <w:noProof/>
-        </w:rPr>
-        <w:fldChar w:fldCharType="end"/>
-      </w:r>
-      <w:r>
-        <w:t xml:space="preserve"> - </w:t>
-      </w:r>
-      <w:proofErr w:type="spellStart"/>
-      <w:r>
-        <w:t>DIagrama</w:t>
-      </w:r>
-      <w:proofErr w:type="spellEnd"/>
-      <w:r>
-        <w:t xml:space="preserve"> Classes - </w:t>
-      </w:r>
-      <w:proofErr w:type="spellStart"/>
-      <w:r>
-        <w:t>User</w:t>
-      </w:r>
-      <w:proofErr w:type="spellEnd"/>
-      <w:r>
-        <w:t xml:space="preserve"> Management</w:t>
-      </w:r>
-      <w:bookmarkEnd w:id="70"/>
+      <w:fldSimple w:instr=" SEQ Figura \* ARABIC ">
+        <w:r>
+          <w:rPr>
+            <w:noProof/>
+          </w:rPr>
+          <w:t>13</w:t>
+        </w:r>
+      </w:fldSimple>
+      <w:r>
+        <w:t xml:space="preserve"> - DIagrama Classes - User Management</w:t>
+      </w:r>
+      <w:bookmarkEnd w:id="67"/>
     </w:p>
     <w:p>
       <w:pPr>
@@ -15762,14 +15437,12 @@
       <w:r>
         <w:t xml:space="preserve">O pacote </w:t>
       </w:r>
-      <w:proofErr w:type="spellStart"/>
       <w:r>
         <w:rPr>
           <w:b/>
         </w:rPr>
         <w:t>UserManagement</w:t>
       </w:r>
-      <w:proofErr w:type="spellEnd"/>
       <w:r>
         <w:t xml:space="preserve"> inclui um conjunto de controladores responsáveis por implementar os métodos necessários à gestão das respetivas entidades. Estes controladores permitem realizar operações como a criação, atualização, consulta e eliminação de utilizadores, contactos, endereços e notificações, assegurando a correta manutenção dos dados associados ao utilizador.</w:t>
       </w:r>
@@ -15831,83 +15504,53 @@
         <w:pStyle w:val="Legenda"/>
         <w:jc w:val="center"/>
       </w:pPr>
-      <w:bookmarkStart w:id="71" w:name="_Toc197026001"/>
+      <w:bookmarkStart w:id="68" w:name="_Toc197026001"/>
       <w:r>
         <w:t xml:space="preserve">Figura </w:t>
       </w:r>
-      <w:r>
-        <w:fldChar w:fldCharType="begin"/>
-      </w:r>
-      <w:r>
-        <w:instrText xml:space="preserve"> SEQ Figura \* ARABIC </w:instrText>
-      </w:r>
-      <w:r>
-        <w:fldChar w:fldCharType="separate"/>
-      </w:r>
-      <w:r>
-        <w:rPr>
-          <w:noProof/>
-        </w:rPr>
-        <w:t>14</w:t>
-      </w:r>
-      <w:r>
-        <w:rPr>
-          <w:noProof/>
-        </w:rPr>
-        <w:fldChar w:fldCharType="end"/>
-      </w:r>
+      <w:fldSimple w:instr=" SEQ Figura \* ARABIC ">
+        <w:r>
+          <w:rPr>
+            <w:noProof/>
+          </w:rPr>
+          <w:t>14</w:t>
+        </w:r>
+      </w:fldSimple>
       <w:r>
         <w:t xml:space="preserve">- </w:t>
       </w:r>
-      <w:proofErr w:type="spellStart"/>
-      <w:r>
-        <w:t>DIagrama</w:t>
-      </w:r>
-      <w:proofErr w:type="spellEnd"/>
-      <w:r>
-        <w:t xml:space="preserve"> Classes </w:t>
-      </w:r>
-      <w:proofErr w:type="spellStart"/>
-      <w:r>
-        <w:t>User</w:t>
-      </w:r>
-      <w:proofErr w:type="spellEnd"/>
-      <w:r>
-        <w:t xml:space="preserve"> Management</w:t>
-      </w:r>
-      <w:r>
-        <w:t xml:space="preserve"> </w:t>
-      </w:r>
-      <w:proofErr w:type="spellStart"/>
-      <w:r>
-        <w:t>Controllers</w:t>
-      </w:r>
-      <w:bookmarkEnd w:id="71"/>
-      <w:proofErr w:type="spellEnd"/>
+      <w:r>
+        <w:t xml:space="preserve">DIagrama Classes </w:t>
+      </w:r>
+      <w:r>
+        <w:t>User Management</w:t>
+      </w:r>
+      <w:r>
+        <w:t xml:space="preserve"> Controllers</w:t>
+      </w:r>
+      <w:bookmarkEnd w:id="68"/>
     </w:p>
     <w:p>
       <w:pPr>
         <w:pStyle w:val="Ttulo2"/>
       </w:pPr>
-      <w:bookmarkStart w:id="72" w:name="_Toc197089081"/>
+      <w:bookmarkStart w:id="69" w:name="_Toc197089081"/>
       <w:r>
         <w:lastRenderedPageBreak/>
         <w:t>Gestão do membro</w:t>
       </w:r>
-      <w:bookmarkEnd w:id="72"/>
+      <w:bookmarkEnd w:id="69"/>
     </w:p>
     <w:p>
       <w:r>
         <w:t xml:space="preserve">O pacote </w:t>
       </w:r>
-      <w:proofErr w:type="spellStart"/>
       <w:r>
         <w:rPr>
           <w:b/>
         </w:rPr>
         <w:t>Member</w:t>
       </w:r>
-      <w:proofErr w:type="spellEnd"/>
       <w:r>
         <w:rPr>
           <w:b/>
@@ -15993,51 +15636,31 @@
         <w:pStyle w:val="Legenda"/>
         <w:jc w:val="center"/>
       </w:pPr>
-      <w:bookmarkStart w:id="73" w:name="_Toc197026002"/>
+      <w:bookmarkStart w:id="70" w:name="_Toc197026002"/>
       <w:r>
         <w:t xml:space="preserve">Figura </w:t>
       </w:r>
-      <w:r>
-        <w:fldChar w:fldCharType="begin"/>
-      </w:r>
-      <w:r>
-        <w:instrText xml:space="preserve"> SEQ Figura \* ARABIC </w:instrText>
-      </w:r>
-      <w:r>
-        <w:fldChar w:fldCharType="separate"/>
-      </w:r>
-      <w:r>
-        <w:rPr>
-          <w:noProof/>
-        </w:rPr>
-        <w:t>15</w:t>
-      </w:r>
-      <w:r>
-        <w:rPr>
-          <w:noProof/>
-        </w:rPr>
-        <w:fldChar w:fldCharType="end"/>
-      </w:r>
+      <w:fldSimple w:instr=" SEQ Figura \* ARABIC ">
+        <w:r>
+          <w:rPr>
+            <w:noProof/>
+          </w:rPr>
+          <w:t>15</w:t>
+        </w:r>
+      </w:fldSimple>
       <w:r>
         <w:t xml:space="preserve"> - </w:t>
       </w:r>
-      <w:proofErr w:type="spellStart"/>
-      <w:r>
-        <w:t>DIagrama</w:t>
-      </w:r>
-      <w:proofErr w:type="spellEnd"/>
-      <w:r>
-        <w:t xml:space="preserve"> Classes </w:t>
-      </w:r>
-      <w:proofErr w:type="spellStart"/>
+      <w:r>
+        <w:t xml:space="preserve">DIagrama Classes </w:t>
+      </w:r>
       <w:r>
         <w:t>Member</w:t>
       </w:r>
-      <w:proofErr w:type="spellEnd"/>
       <w:r>
         <w:t xml:space="preserve"> Management</w:t>
       </w:r>
-      <w:bookmarkEnd w:id="73"/>
+      <w:bookmarkEnd w:id="70"/>
     </w:p>
     <w:p/>
     <w:p>
@@ -16047,19 +15670,11 @@
       <w:r>
         <w:t xml:space="preserve">O pacote </w:t>
       </w:r>
-      <w:proofErr w:type="spellStart"/>
-      <w:r>
-        <w:rPr>
-          <w:b/>
-        </w:rPr>
-        <w:t>Member</w:t>
-      </w:r>
-      <w:proofErr w:type="spellEnd"/>
-      <w:r>
-        <w:rPr>
-          <w:b/>
-        </w:rPr>
-        <w:t xml:space="preserve"> Management</w:t>
+      <w:r>
+        <w:rPr>
+          <w:b/>
+        </w:rPr>
+        <w:t>Member Management</w:t>
       </w:r>
       <w:r>
         <w:t xml:space="preserve"> inclui </w:t>
@@ -16128,62 +15743,28 @@
         <w:pStyle w:val="Legenda"/>
         <w:jc w:val="center"/>
       </w:pPr>
-      <w:bookmarkStart w:id="74" w:name="_Toc197026003"/>
+      <w:bookmarkStart w:id="71" w:name="_Toc197026003"/>
       <w:r>
         <w:t xml:space="preserve">Figura </w:t>
       </w:r>
-      <w:r>
-        <w:fldChar w:fldCharType="begin"/>
-      </w:r>
-      <w:r>
-        <w:instrText xml:space="preserve"> SEQ Figura</w:instrText>
-      </w:r>
-      <w:r>
-        <w:instrText xml:space="preserve"> \* ARABIC </w:instrText>
-      </w:r>
-      <w:r>
-        <w:fldChar w:fldCharType="separate"/>
-      </w:r>
-      <w:r>
-        <w:rPr>
-          <w:noProof/>
-        </w:rPr>
-        <w:t>16</w:t>
-      </w:r>
-      <w:r>
-        <w:rPr>
-          <w:noProof/>
-        </w:rPr>
-        <w:fldChar w:fldCharType="end"/>
-      </w:r>
+      <w:fldSimple w:instr=" SEQ Figura \* ARABIC ">
+        <w:r>
+          <w:rPr>
+            <w:noProof/>
+          </w:rPr>
+          <w:t>16</w:t>
+        </w:r>
+      </w:fldSimple>
       <w:r>
         <w:t xml:space="preserve"> - </w:t>
       </w:r>
-      <w:proofErr w:type="spellStart"/>
-      <w:r>
-        <w:t>DIagrama</w:t>
-      </w:r>
-      <w:proofErr w:type="spellEnd"/>
-      <w:r>
-        <w:t xml:space="preserve"> Classes - </w:t>
-      </w:r>
-      <w:proofErr w:type="spellStart"/>
-      <w:r>
-        <w:t>Member</w:t>
-      </w:r>
-      <w:proofErr w:type="spellEnd"/>
-      <w:r>
-        <w:t xml:space="preserve"> Management</w:t>
-      </w:r>
-      <w:r>
-        <w:t xml:space="preserve"> </w:t>
-      </w:r>
-      <w:proofErr w:type="spellStart"/>
-      <w:r>
-        <w:t>Controllers</w:t>
-      </w:r>
-      <w:bookmarkEnd w:id="74"/>
-      <w:proofErr w:type="spellEnd"/>
+      <w:r>
+        <w:t>DIagrama Classes - Member Management</w:t>
+      </w:r>
+      <w:r>
+        <w:t xml:space="preserve"> Controllers</w:t>
+      </w:r>
+      <w:bookmarkEnd w:id="71"/>
     </w:p>
     <w:p>
       <w:pPr>
@@ -16197,25 +15778,23 @@
       <w:pPr>
         <w:pStyle w:val="Ttulo2"/>
       </w:pPr>
-      <w:bookmarkStart w:id="75" w:name="_Toc197089082"/>
+      <w:bookmarkStart w:id="72" w:name="_Toc197089082"/>
       <w:r>
         <w:lastRenderedPageBreak/>
         <w:t>Gestão da tarefa</w:t>
       </w:r>
-      <w:bookmarkEnd w:id="75"/>
+      <w:bookmarkEnd w:id="72"/>
     </w:p>
     <w:p>
       <w:r>
         <w:t xml:space="preserve">O pacote </w:t>
       </w:r>
-      <w:proofErr w:type="spellStart"/>
       <w:r>
         <w:rPr>
           <w:b/>
         </w:rPr>
         <w:t>Task</w:t>
       </w:r>
-      <w:proofErr w:type="spellEnd"/>
       <w:r>
         <w:rPr>
           <w:b/>
@@ -16292,51 +15871,34 @@
         <w:pStyle w:val="Legenda"/>
         <w:jc w:val="center"/>
       </w:pPr>
-      <w:bookmarkStart w:id="76" w:name="_Toc197026004"/>
+      <w:bookmarkStart w:id="73" w:name="_Toc197026004"/>
       <w:r>
         <w:t xml:space="preserve">Figura </w:t>
       </w:r>
-      <w:r>
-        <w:fldChar w:fldCharType="begin"/>
-      </w:r>
-      <w:r>
-        <w:instrText xml:space="preserve"> SEQ Figura \* ARABIC </w:instrText>
-      </w:r>
-      <w:r>
-        <w:fldChar w:fldCharType="separate"/>
-      </w:r>
-      <w:r>
-        <w:rPr>
-          <w:noProof/>
-        </w:rPr>
-        <w:t>17</w:t>
-      </w:r>
-      <w:r>
-        <w:rPr>
-          <w:noProof/>
-        </w:rPr>
-        <w:fldChar w:fldCharType="end"/>
-      </w:r>
+      <w:fldSimple w:instr=" SEQ Figura \* ARABIC ">
+        <w:r>
+          <w:rPr>
+            <w:noProof/>
+          </w:rPr>
+          <w:t>17</w:t>
+        </w:r>
+      </w:fldSimple>
       <w:r>
         <w:t xml:space="preserve"> - </w:t>
       </w:r>
-      <w:proofErr w:type="spellStart"/>
       <w:r>
         <w:t>DIagrama</w:t>
       </w:r>
-      <w:proofErr w:type="spellEnd"/>
       <w:r>
         <w:t xml:space="preserve"> Classes </w:t>
       </w:r>
-      <w:proofErr w:type="spellStart"/>
       <w:r>
         <w:t>Task</w:t>
       </w:r>
-      <w:proofErr w:type="spellEnd"/>
       <w:r>
         <w:t xml:space="preserve"> Management</w:t>
       </w:r>
-      <w:bookmarkEnd w:id="76"/>
+      <w:bookmarkEnd w:id="73"/>
     </w:p>
     <w:p>
       <w:pPr>
@@ -16345,19 +15907,11 @@
       <w:r>
         <w:t xml:space="preserve">O pacote </w:t>
       </w:r>
-      <w:proofErr w:type="spellStart"/>
-      <w:r>
-        <w:rPr>
-          <w:b/>
-        </w:rPr>
-        <w:t>Task</w:t>
-      </w:r>
-      <w:proofErr w:type="spellEnd"/>
-      <w:r>
-        <w:rPr>
-          <w:b/>
-        </w:rPr>
-        <w:t xml:space="preserve"> Management</w:t>
+      <w:r>
+        <w:rPr>
+          <w:b/>
+        </w:rPr>
+        <w:t>Task Management</w:t>
       </w:r>
       <w:r>
         <w:t xml:space="preserve"> </w:t>
@@ -16447,79 +16001,57 @@
           <w:lang w:val="en-US"/>
         </w:rPr>
       </w:pPr>
-      <w:bookmarkStart w:id="77" w:name="_Toc197026005"/>
-      <w:proofErr w:type="spellStart"/>
+      <w:bookmarkStart w:id="74" w:name="_Toc197026005"/>
       <w:r>
         <w:rPr>
           <w:lang w:val="en-US"/>
         </w:rPr>
-        <w:t>Figura</w:t>
-      </w:r>
-      <w:proofErr w:type="spellEnd"/>
+        <w:t xml:space="preserve">Figura </w:t>
+      </w:r>
+      <w:r>
+        <w:fldChar w:fldCharType="begin"/>
+      </w:r>
       <w:r>
         <w:rPr>
           <w:lang w:val="en-US"/>
         </w:rPr>
-        <w:t xml:space="preserve"> </w:t>
-      </w:r>
-      <w:r>
-        <w:fldChar w:fldCharType="begin"/>
-      </w:r>
-      <w:r>
-        <w:rPr>
+        <w:instrText xml:space="preserve"> SEQ Figura \* ARABIC </w:instrText>
+      </w:r>
+      <w:r>
+        <w:fldChar w:fldCharType="separate"/>
+      </w:r>
+      <w:r>
+        <w:rPr>
+          <w:noProof/>
           <w:lang w:val="en-US"/>
         </w:rPr>
-        <w:instrText xml:space="preserve"> SEQ Figura \* ARABIC </w:instrText>
-      </w:r>
-      <w:r>
-        <w:fldChar w:fldCharType="separate"/>
-      </w:r>
-      <w:r>
-        <w:rPr>
-          <w:noProof/>
+        <w:t>18</w:t>
+      </w:r>
+      <w:r>
+        <w:rPr>
+          <w:noProof/>
+        </w:rPr>
+        <w:fldChar w:fldCharType="end"/>
+      </w:r>
+      <w:r>
+        <w:rPr>
           <w:lang w:val="en-US"/>
         </w:rPr>
-        <w:t>18</w:t>
-      </w:r>
-      <w:r>
-        <w:rPr>
-          <w:noProof/>
-        </w:rPr>
-        <w:fldChar w:fldCharType="end"/>
-      </w:r>
-      <w:r>
+        <w:t xml:space="preserve"> - DIagrama Classes Task Management Controllers</w:t>
+      </w:r>
+      <w:bookmarkEnd w:id="74"/>
+    </w:p>
+    <w:p>
+      <w:pPr>
+        <w:jc w:val="center"/>
         <w:rPr>
           <w:lang w:val="en-US"/>
         </w:rPr>
-        <w:t xml:space="preserve"> - </w:t>
-      </w:r>
-      <w:proofErr w:type="spellStart"/>
+      </w:pPr>
       <w:r>
         <w:rPr>
           <w:lang w:val="en-US"/>
         </w:rPr>
-        <w:t>DIagrama</w:t>
-      </w:r>
-      <w:proofErr w:type="spellEnd"/>
-      <w:r>
-        <w:rPr>
-          <w:lang w:val="en-US"/>
-        </w:rPr>
-        <w:t xml:space="preserve"> Classes Task Management Controllers</w:t>
-      </w:r>
-      <w:bookmarkEnd w:id="77"/>
-    </w:p>
-    <w:p>
-      <w:pPr>
-        <w:jc w:val="center"/>
-        <w:rPr>
-          <w:lang w:val="en-US"/>
-        </w:rPr>
-      </w:pPr>
-      <w:r>
-        <w:rPr>
-          <w:lang w:val="en-US"/>
-        </w:rPr>
         <w:br w:type="page"/>
       </w:r>
     </w:p>
@@ -16527,7 +16059,7 @@
       <w:pPr>
         <w:pStyle w:val="Ttulo2"/>
       </w:pPr>
-      <w:bookmarkStart w:id="78" w:name="_Toc197089083"/>
+      <w:bookmarkStart w:id="75" w:name="_Toc197089083"/>
       <w:r>
         <w:lastRenderedPageBreak/>
         <w:t xml:space="preserve">Gestão da </w:t>
@@ -16535,25 +16067,17 @@
       <w:r>
         <w:t>Loja</w:t>
       </w:r>
-      <w:bookmarkEnd w:id="78"/>
+      <w:bookmarkEnd w:id="75"/>
     </w:p>
     <w:p>
       <w:r>
         <w:t xml:space="preserve">O pacote </w:t>
       </w:r>
-      <w:proofErr w:type="spellStart"/>
-      <w:r>
-        <w:rPr>
-          <w:b/>
-        </w:rPr>
-        <w:t>Store</w:t>
-      </w:r>
-      <w:proofErr w:type="spellEnd"/>
-      <w:r>
-        <w:rPr>
-          <w:b/>
-        </w:rPr>
-        <w:t xml:space="preserve"> Management</w:t>
+      <w:r>
+        <w:rPr>
+          <w:b/>
+        </w:rPr>
+        <w:t>Store Management</w:t>
       </w:r>
       <w:r>
         <w:t xml:space="preserve"> gera</w:t>
@@ -16613,54 +16137,25 @@
         <w:pStyle w:val="Legenda"/>
         <w:jc w:val="center"/>
       </w:pPr>
-      <w:bookmarkStart w:id="79" w:name="_Toc197026006"/>
+      <w:bookmarkStart w:id="76" w:name="_Toc197026006"/>
       <w:r>
         <w:t xml:space="preserve">Figura </w:t>
       </w:r>
-      <w:r>
-        <w:fldChar w:fldCharType="begin"/>
-      </w:r>
-      <w:r>
-        <w:instrText xml:space="preserve"> SE</w:instrText>
-      </w:r>
-      <w:r>
-        <w:instrText xml:space="preserve">Q Figura \* ARABIC </w:instrText>
-      </w:r>
-      <w:r>
-        <w:fldChar w:fldCharType="separate"/>
-      </w:r>
-      <w:r>
-        <w:rPr>
-          <w:noProof/>
-        </w:rPr>
-        <w:t>19</w:t>
-      </w:r>
-      <w:r>
-        <w:rPr>
-          <w:noProof/>
-        </w:rPr>
-        <w:fldChar w:fldCharType="end"/>
-      </w:r>
-      <w:r>
-        <w:t xml:space="preserve">- </w:t>
-      </w:r>
-      <w:proofErr w:type="spellStart"/>
-      <w:r>
-        <w:t>DIagrama</w:t>
-      </w:r>
-      <w:proofErr w:type="spellEnd"/>
-      <w:r>
-        <w:t xml:space="preserve"> Classes </w:t>
-      </w:r>
-      <w:proofErr w:type="spellStart"/>
-      <w:r>
-        <w:t>Store</w:t>
-      </w:r>
-      <w:proofErr w:type="spellEnd"/>
+      <w:fldSimple w:instr=" SEQ Figura \* ARABIC ">
+        <w:r>
+          <w:rPr>
+            <w:noProof/>
+          </w:rPr>
+          <w:t>19</w:t>
+        </w:r>
+      </w:fldSimple>
+      <w:r>
+        <w:t>- DIagrama Classes Store</w:t>
+      </w:r>
       <w:r>
         <w:t xml:space="preserve"> Management</w:t>
       </w:r>
-      <w:bookmarkEnd w:id="79"/>
+      <w:bookmarkEnd w:id="76"/>
     </w:p>
     <w:p>
       <w:pPr>
@@ -16672,19 +16167,11 @@
       <w:r>
         <w:t xml:space="preserve">O pacote </w:t>
       </w:r>
-      <w:proofErr w:type="spellStart"/>
-      <w:r>
-        <w:rPr>
-          <w:b/>
-        </w:rPr>
-        <w:t>Store</w:t>
-      </w:r>
-      <w:proofErr w:type="spellEnd"/>
-      <w:r>
-        <w:rPr>
-          <w:b/>
-        </w:rPr>
-        <w:t xml:space="preserve"> Management</w:t>
+      <w:r>
+        <w:rPr>
+          <w:b/>
+        </w:rPr>
+        <w:t>Store Management</w:t>
       </w:r>
       <w:r>
         <w:t xml:space="preserve"> </w:t>
@@ -16750,79 +16237,57 @@
           <w:lang w:val="en-US"/>
         </w:rPr>
       </w:pPr>
-      <w:bookmarkStart w:id="80" w:name="_Toc197026007"/>
-      <w:proofErr w:type="spellStart"/>
+      <w:bookmarkStart w:id="77" w:name="_Toc197026007"/>
       <w:r>
         <w:rPr>
           <w:lang w:val="en-US"/>
         </w:rPr>
-        <w:t>Figura</w:t>
-      </w:r>
-      <w:proofErr w:type="spellEnd"/>
+        <w:t xml:space="preserve">Figura </w:t>
+      </w:r>
+      <w:r>
+        <w:fldChar w:fldCharType="begin"/>
+      </w:r>
       <w:r>
         <w:rPr>
           <w:lang w:val="en-US"/>
         </w:rPr>
-        <w:t xml:space="preserve"> </w:t>
-      </w:r>
-      <w:r>
-        <w:fldChar w:fldCharType="begin"/>
-      </w:r>
-      <w:r>
-        <w:rPr>
+        <w:instrText xml:space="preserve"> SEQ Figura \* ARABIC </w:instrText>
+      </w:r>
+      <w:r>
+        <w:fldChar w:fldCharType="separate"/>
+      </w:r>
+      <w:r>
+        <w:rPr>
+          <w:noProof/>
           <w:lang w:val="en-US"/>
         </w:rPr>
-        <w:instrText xml:space="preserve"> SEQ Figura \* ARABIC </w:instrText>
-      </w:r>
-      <w:r>
-        <w:fldChar w:fldCharType="separate"/>
-      </w:r>
-      <w:r>
-        <w:rPr>
-          <w:noProof/>
+        <w:t>20</w:t>
+      </w:r>
+      <w:r>
+        <w:rPr>
+          <w:noProof/>
+        </w:rPr>
+        <w:fldChar w:fldCharType="end"/>
+      </w:r>
+      <w:r>
+        <w:rPr>
           <w:lang w:val="en-US"/>
         </w:rPr>
-        <w:t>20</w:t>
-      </w:r>
-      <w:r>
-        <w:rPr>
-          <w:noProof/>
-        </w:rPr>
-        <w:fldChar w:fldCharType="end"/>
-      </w:r>
-      <w:r>
+        <w:t xml:space="preserve"> - DIagrama Classes Store Management Controllers</w:t>
+      </w:r>
+      <w:bookmarkEnd w:id="77"/>
+    </w:p>
+    <w:p>
+      <w:pPr>
+        <w:jc w:val="both"/>
         <w:rPr>
           <w:lang w:val="en-US"/>
         </w:rPr>
-        <w:t xml:space="preserve"> - </w:t>
-      </w:r>
-      <w:proofErr w:type="spellStart"/>
+      </w:pPr>
       <w:r>
         <w:rPr>
           <w:lang w:val="en-US"/>
         </w:rPr>
-        <w:t>DIagrama</w:t>
-      </w:r>
-      <w:proofErr w:type="spellEnd"/>
-      <w:r>
-        <w:rPr>
-          <w:lang w:val="en-US"/>
-        </w:rPr>
-        <w:t xml:space="preserve"> Classes Store Management Controllers</w:t>
-      </w:r>
-      <w:bookmarkEnd w:id="80"/>
-    </w:p>
-    <w:p>
-      <w:pPr>
-        <w:jc w:val="both"/>
-        <w:rPr>
-          <w:lang w:val="en-US"/>
-        </w:rPr>
-      </w:pPr>
-      <w:r>
-        <w:rPr>
-          <w:lang w:val="en-US"/>
-        </w:rPr>
         <w:br w:type="page"/>
       </w:r>
     </w:p>
@@ -16830,30 +16295,22 @@
       <w:pPr>
         <w:pStyle w:val="Ttulo2"/>
       </w:pPr>
-      <w:bookmarkStart w:id="81" w:name="_Toc197089084"/>
+      <w:bookmarkStart w:id="78" w:name="_Toc197089084"/>
       <w:r>
         <w:lastRenderedPageBreak/>
         <w:t>Gestão da Comunidade</w:t>
       </w:r>
-      <w:bookmarkEnd w:id="81"/>
+      <w:bookmarkEnd w:id="78"/>
     </w:p>
     <w:p>
       <w:r>
         <w:t xml:space="preserve">O pacote </w:t>
       </w:r>
-      <w:proofErr w:type="spellStart"/>
-      <w:r>
-        <w:rPr>
-          <w:b/>
-        </w:rPr>
-        <w:t>Community</w:t>
-      </w:r>
-      <w:proofErr w:type="spellEnd"/>
-      <w:r>
-        <w:rPr>
-          <w:b/>
-        </w:rPr>
-        <w:t xml:space="preserve"> Management</w:t>
+      <w:r>
+        <w:rPr>
+          <w:b/>
+        </w:rPr>
+        <w:t>Community Management</w:t>
       </w:r>
       <w:r>
         <w:t xml:space="preserve"> gera</w:t>
@@ -16926,51 +16383,31 @@
         <w:pStyle w:val="Legenda"/>
         <w:jc w:val="center"/>
       </w:pPr>
-      <w:bookmarkStart w:id="82" w:name="_Toc197026008"/>
+      <w:bookmarkStart w:id="79" w:name="_Toc197026008"/>
       <w:r>
         <w:t xml:space="preserve">Figura </w:t>
       </w:r>
-      <w:r>
-        <w:fldChar w:fldCharType="begin"/>
-      </w:r>
-      <w:r>
-        <w:instrText xml:space="preserve"> SEQ Figura \* ARABIC </w:instrText>
-      </w:r>
-      <w:r>
-        <w:fldChar w:fldCharType="separate"/>
-      </w:r>
-      <w:r>
-        <w:rPr>
-          <w:noProof/>
-        </w:rPr>
-        <w:t>21</w:t>
-      </w:r>
-      <w:r>
-        <w:rPr>
-          <w:noProof/>
-        </w:rPr>
-        <w:fldChar w:fldCharType="end"/>
-      </w:r>
+      <w:fldSimple w:instr=" SEQ Figura \* ARABIC ">
+        <w:r>
+          <w:rPr>
+            <w:noProof/>
+          </w:rPr>
+          <w:t>21</w:t>
+        </w:r>
+      </w:fldSimple>
       <w:r>
         <w:t xml:space="preserve"> - </w:t>
       </w:r>
-      <w:proofErr w:type="spellStart"/>
-      <w:r>
-        <w:t>DIagrama</w:t>
-      </w:r>
-      <w:proofErr w:type="spellEnd"/>
-      <w:r>
-        <w:t xml:space="preserve"> Classes </w:t>
-      </w:r>
-      <w:proofErr w:type="spellStart"/>
+      <w:r>
+        <w:t xml:space="preserve">DIagrama Classes </w:t>
+      </w:r>
       <w:r>
         <w:t>Community</w:t>
       </w:r>
-      <w:proofErr w:type="spellEnd"/>
       <w:r>
         <w:t xml:space="preserve"> Management</w:t>
       </w:r>
-      <w:bookmarkEnd w:id="82"/>
+      <w:bookmarkEnd w:id="79"/>
     </w:p>
     <w:p>
       <w:pPr>
@@ -16984,19 +16421,11 @@
       <w:r>
         <w:t xml:space="preserve">O pacote </w:t>
       </w:r>
-      <w:proofErr w:type="spellStart"/>
-      <w:r>
-        <w:rPr>
-          <w:b/>
-        </w:rPr>
-        <w:t>Community</w:t>
-      </w:r>
-      <w:proofErr w:type="spellEnd"/>
-      <w:r>
-        <w:rPr>
-          <w:b/>
-        </w:rPr>
-        <w:t xml:space="preserve"> Management</w:t>
+      <w:r>
+        <w:rPr>
+          <w:b/>
+        </w:rPr>
+        <w:t>Community Management</w:t>
       </w:r>
       <w:r>
         <w:t xml:space="preserve"> </w:t>
@@ -17083,12 +16512,12 @@
       <w:pPr>
         <w:pStyle w:val="Ttulo1"/>
       </w:pPr>
-      <w:bookmarkStart w:id="83" w:name="_Toc197089085"/>
+      <w:bookmarkStart w:id="80" w:name="_Toc197089085"/>
       <w:r>
         <w:lastRenderedPageBreak/>
         <w:t>Diagrama de Atividades</w:t>
       </w:r>
-      <w:bookmarkEnd w:id="83"/>
+      <w:bookmarkEnd w:id="80"/>
     </w:p>
     <w:p>
       <w:pPr>
@@ -17111,11 +16540,11 @@
       <w:pPr>
         <w:pStyle w:val="Ttulo2"/>
       </w:pPr>
-      <w:bookmarkStart w:id="84" w:name="_Toc197089086"/>
+      <w:bookmarkStart w:id="81" w:name="_Toc197089086"/>
       <w:r>
         <w:t>Diagrama de Atividades das tarefas de voluntário</w:t>
       </w:r>
-      <w:bookmarkEnd w:id="84"/>
+      <w:bookmarkEnd w:id="81"/>
     </w:p>
     <w:p>
       <w:pPr>
@@ -17238,38 +16667,25 @@
         <w:pStyle w:val="Legenda"/>
         <w:jc w:val="center"/>
       </w:pPr>
-      <w:bookmarkStart w:id="85" w:name="_Toc197026009"/>
+      <w:bookmarkStart w:id="82" w:name="_Toc197026009"/>
       <w:r>
         <w:t xml:space="preserve">Figura </w:t>
       </w:r>
-      <w:r>
-        <w:fldChar w:fldCharType="begin"/>
-      </w:r>
-      <w:r>
-        <w:instrText xml:space="preserve"> SEQ Figura \* ARABIC </w:instrText>
-      </w:r>
-      <w:r>
-        <w:fldChar w:fldCharType="separate"/>
-      </w:r>
-      <w:r>
-        <w:rPr>
-          <w:noProof/>
-        </w:rPr>
-        <w:t>22</w:t>
-      </w:r>
-      <w:r>
-        <w:rPr>
-          <w:noProof/>
-        </w:rPr>
-        <w:fldChar w:fldCharType="end"/>
-      </w:r>
+      <w:fldSimple w:instr=" SEQ Figura \* ARABIC ">
+        <w:r>
+          <w:rPr>
+            <w:noProof/>
+          </w:rPr>
+          <w:t>22</w:t>
+        </w:r>
+      </w:fldSimple>
       <w:r>
         <w:t xml:space="preserve"> - </w:t>
       </w:r>
       <w:r>
         <w:t>Diagrama de Atividades das tarefas de voluntário</w:t>
       </w:r>
-      <w:bookmarkEnd w:id="85"/>
+      <w:bookmarkEnd w:id="82"/>
     </w:p>
     <w:p>
       <w:r>
@@ -17284,12 +16700,12 @@
           <w:numId w:val="0"/>
         </w:numPr>
       </w:pPr>
-      <w:bookmarkStart w:id="86" w:name="_Toc197089087"/>
+      <w:bookmarkStart w:id="83" w:name="_Toc197089087"/>
       <w:r>
         <w:lastRenderedPageBreak/>
         <w:t>Fluxo das Atividades</w:t>
       </w:r>
-      <w:bookmarkEnd w:id="86"/>
+      <w:bookmarkEnd w:id="83"/>
     </w:p>
     <w:p/>
     <w:p>
@@ -17676,12 +17092,12 @@
       <w:pPr>
         <w:pStyle w:val="Ttulo2"/>
       </w:pPr>
-      <w:bookmarkStart w:id="87" w:name="_Toc197089088"/>
+      <w:bookmarkStart w:id="84" w:name="_Toc197089088"/>
       <w:r>
         <w:lastRenderedPageBreak/>
         <w:t>Diagrama de Atividades da loja</w:t>
       </w:r>
-      <w:bookmarkEnd w:id="87"/>
+      <w:bookmarkEnd w:id="84"/>
     </w:p>
     <w:p>
       <w:pPr>
@@ -17819,31 +17235,18 @@
         <w:pStyle w:val="Legenda"/>
         <w:jc w:val="center"/>
       </w:pPr>
-      <w:bookmarkStart w:id="88" w:name="_Toc197026010"/>
+      <w:bookmarkStart w:id="85" w:name="_Toc197026010"/>
       <w:r>
         <w:t xml:space="preserve">Figura </w:t>
       </w:r>
-      <w:r>
-        <w:fldChar w:fldCharType="begin"/>
-      </w:r>
-      <w:r>
-        <w:instrText xml:space="preserve"> SEQ Figura \* ARABIC </w:instrText>
-      </w:r>
-      <w:r>
-        <w:fldChar w:fldCharType="separate"/>
-      </w:r>
-      <w:r>
-        <w:rPr>
-          <w:noProof/>
-        </w:rPr>
-        <w:t>23</w:t>
-      </w:r>
-      <w:r>
-        <w:rPr>
-          <w:noProof/>
-        </w:rPr>
-        <w:fldChar w:fldCharType="end"/>
-      </w:r>
+      <w:fldSimple w:instr=" SEQ Figura \* ARABIC ">
+        <w:r>
+          <w:rPr>
+            <w:noProof/>
+          </w:rPr>
+          <w:t>23</w:t>
+        </w:r>
+      </w:fldSimple>
       <w:r>
         <w:t xml:space="preserve">- </w:t>
       </w:r>
@@ -17853,7 +17256,7 @@
       <w:r>
         <w:t>idades da loja</w:t>
       </w:r>
-      <w:bookmarkEnd w:id="88"/>
+      <w:bookmarkEnd w:id="85"/>
     </w:p>
     <w:p>
       <w:r>
@@ -17868,12 +17271,12 @@
           <w:numId w:val="0"/>
         </w:numPr>
       </w:pPr>
-      <w:bookmarkStart w:id="89" w:name="_Toc197089089"/>
+      <w:bookmarkStart w:id="86" w:name="_Toc197089089"/>
       <w:r>
         <w:lastRenderedPageBreak/>
         <w:t>Fluxo das Atividades</w:t>
       </w:r>
-      <w:bookmarkEnd w:id="89"/>
+      <w:bookmarkEnd w:id="86"/>
     </w:p>
     <w:p/>
     <w:p>
@@ -18181,21 +17584,7 @@
         <w:rPr>
           <w:b/>
         </w:rPr>
-        <w:t xml:space="preserve">Se não </w:t>
-      </w:r>
-      <w:proofErr w:type="spellStart"/>
-      <w:r>
-        <w:rPr>
-          <w:b/>
-        </w:rPr>
-        <w:t>exister</w:t>
-      </w:r>
-      <w:proofErr w:type="spellEnd"/>
-      <w:r>
-        <w:rPr>
-          <w:b/>
-        </w:rPr>
-        <w:t xml:space="preserve"> em stock, </w:t>
+        <w:t xml:space="preserve">Se não exister em stock, </w:t>
       </w:r>
       <w:r>
         <w:t>a compra é cancelada e o processo termina.</w:t>
@@ -18280,12 +17669,12 @@
       <w:pPr>
         <w:pStyle w:val="Ttulo2"/>
       </w:pPr>
-      <w:bookmarkStart w:id="90" w:name="_Toc197089090"/>
+      <w:bookmarkStart w:id="87" w:name="_Toc197089090"/>
       <w:r>
         <w:lastRenderedPageBreak/>
         <w:t>Diagrama de Atividades da comunidade</w:t>
       </w:r>
-      <w:bookmarkEnd w:id="90"/>
+      <w:bookmarkEnd w:id="87"/>
     </w:p>
     <w:p>
       <w:pPr>
@@ -18347,8 +17736,21 @@
       </w:r>
       <w:proofErr w:type="gramEnd"/>
       <w:r>
-        <w:t xml:space="preserve"> das comunidade e a validação da entrada nas mesma</w:t>
-      </w:r>
+        <w:t xml:space="preserve"> </w:t>
+      </w:r>
+      <w:proofErr w:type="gramStart"/>
+      <w:r>
+        <w:t>das comunidade</w:t>
+      </w:r>
+      <w:proofErr w:type="gramEnd"/>
+      <w:r>
+        <w:t xml:space="preserve"> e a validação da entrada </w:t>
+      </w:r>
+      <w:proofErr w:type="gramStart"/>
+      <w:r>
+        <w:t>nas mesma</w:t>
+      </w:r>
+      <w:proofErr w:type="gramEnd"/>
       <w:r>
         <w:t>.</w:t>
       </w:r>
@@ -18429,31 +17831,18 @@
         <w:pStyle w:val="Legenda"/>
         <w:jc w:val="center"/>
       </w:pPr>
-      <w:bookmarkStart w:id="91" w:name="_Toc197026011"/>
+      <w:bookmarkStart w:id="88" w:name="_Toc197026011"/>
       <w:r>
         <w:t xml:space="preserve">Figura </w:t>
       </w:r>
-      <w:r>
-        <w:fldChar w:fldCharType="begin"/>
-      </w:r>
-      <w:r>
-        <w:instrText xml:space="preserve"> SEQ Figura \* ARABIC </w:instrText>
-      </w:r>
-      <w:r>
-        <w:fldChar w:fldCharType="separate"/>
-      </w:r>
-      <w:r>
-        <w:rPr>
-          <w:noProof/>
-        </w:rPr>
-        <w:t>24</w:t>
-      </w:r>
-      <w:r>
-        <w:rPr>
-          <w:noProof/>
-        </w:rPr>
-        <w:fldChar w:fldCharType="end"/>
-      </w:r>
+      <w:fldSimple w:instr=" SEQ Figura \* ARABIC ">
+        <w:r>
+          <w:rPr>
+            <w:noProof/>
+          </w:rPr>
+          <w:t>24</w:t>
+        </w:r>
+      </w:fldSimple>
       <w:r>
         <w:t xml:space="preserve"> - </w:t>
       </w:r>
@@ -18463,7 +17852,7 @@
       <w:r>
         <w:t>grama de Atividades da comunidade</w:t>
       </w:r>
-      <w:bookmarkEnd w:id="91"/>
+      <w:bookmarkEnd w:id="88"/>
     </w:p>
     <w:p>
       <w:pPr>
@@ -18481,12 +17870,12 @@
           <w:numId w:val="0"/>
         </w:numPr>
       </w:pPr>
-      <w:bookmarkStart w:id="92" w:name="_Toc197089091"/>
+      <w:bookmarkStart w:id="89" w:name="_Toc197089091"/>
       <w:r>
         <w:lastRenderedPageBreak/>
         <w:t>Fluxo das Atividades</w:t>
       </w:r>
-      <w:bookmarkEnd w:id="92"/>
+      <w:bookmarkEnd w:id="89"/>
     </w:p>
     <w:p/>
     <w:p>
@@ -18867,12 +18256,12 @@
       <w:pPr>
         <w:pStyle w:val="Ttulo1"/>
       </w:pPr>
-      <w:bookmarkStart w:id="93" w:name="_Toc197089092"/>
+      <w:bookmarkStart w:id="90" w:name="_Toc197089092"/>
       <w:r>
         <w:lastRenderedPageBreak/>
         <w:t>Diagrama de Sequência</w:t>
       </w:r>
-      <w:bookmarkEnd w:id="93"/>
+      <w:bookmarkEnd w:id="90"/>
     </w:p>
     <w:p>
       <w:pPr>
@@ -18898,11 +18287,11 @@
       <w:pPr>
         <w:pStyle w:val="Ttulo2"/>
       </w:pPr>
-      <w:bookmarkStart w:id="94" w:name="_Toc197089093"/>
+      <w:bookmarkStart w:id="91" w:name="_Toc197089093"/>
       <w:r>
         <w:t>Diagrama de Sequência das Tarefas de Voluntário</w:t>
       </w:r>
-      <w:bookmarkEnd w:id="94"/>
+      <w:bookmarkEnd w:id="91"/>
       <w:r>
         <w:t xml:space="preserve"> </w:t>
       </w:r>
@@ -18979,9 +18368,9 @@
         </w:rPr>
         <w:lastRenderedPageBreak/>
         <w:drawing>
-          <wp:inline distT="0" distB="0" distL="0" distR="0" wp14:anchorId="4E0F1349" wp14:editId="71A6AC71">
-            <wp:extent cx="5579745" cy="4492625"/>
-            <wp:effectExtent l="0" t="0" r="1905" b="3175"/>
+          <wp:inline distT="0" distB="0" distL="0" distR="0" wp14:anchorId="4E0F1349" wp14:editId="495A538D">
+            <wp:extent cx="5520906" cy="5701228"/>
+            <wp:effectExtent l="0" t="0" r="3810" b="0"/>
             <wp:docPr id="1053507407" name="Imagem 4"/>
             <wp:cNvGraphicFramePr>
               <a:graphicFrameLocks xmlns:a="http://schemas.openxmlformats.org/drawingml/2006/main" noChangeAspect="1"/>
@@ -18990,7 +18379,7 @@
               <a:graphicData uri="http://schemas.openxmlformats.org/drawingml/2006/picture">
                 <pic:pic xmlns:pic="http://schemas.openxmlformats.org/drawingml/2006/picture">
                   <pic:nvPicPr>
-                    <pic:cNvPr id="0" name="Picture 1"/>
+                    <pic:cNvPr id="1053507407" name="Imagem 4"/>
                     <pic:cNvPicPr>
                       <a:picLocks noChangeAspect="1" noChangeArrowheads="1"/>
                     </pic:cNvPicPr>
@@ -19003,7 +18392,6 @@
                         </a:ext>
                       </a:extLst>
                     </a:blip>
-                    <a:srcRect/>
                     <a:stretch>
                       <a:fillRect/>
                     </a:stretch>
@@ -19011,7 +18399,7 @@
                   <pic:spPr bwMode="auto">
                     <a:xfrm>
                       <a:off x="0" y="0"/>
-                      <a:ext cx="5579745" cy="4492625"/>
+                      <a:ext cx="5542509" cy="5723536"/>
                     </a:xfrm>
                     <a:prstGeom prst="rect">
                       <a:avLst/>
@@ -19038,35 +18426,22 @@
           <w:szCs w:val="22"/>
         </w:rPr>
       </w:pPr>
-      <w:bookmarkStart w:id="95" w:name="_Toc197026012"/>
+      <w:bookmarkStart w:id="92" w:name="_Toc197026012"/>
       <w:r>
         <w:t xml:space="preserve">Figura </w:t>
       </w:r>
-      <w:r>
-        <w:fldChar w:fldCharType="begin"/>
-      </w:r>
-      <w:r>
-        <w:instrText xml:space="preserve"> SEQ Figura \* ARABIC </w:instrText>
-      </w:r>
-      <w:r>
-        <w:fldChar w:fldCharType="separate"/>
-      </w:r>
-      <w:r>
-        <w:rPr>
-          <w:noProof/>
-        </w:rPr>
-        <w:t>25</w:t>
-      </w:r>
-      <w:r>
-        <w:rPr>
-          <w:noProof/>
-        </w:rPr>
-        <w:fldChar w:fldCharType="end"/>
-      </w:r>
+      <w:fldSimple w:instr=" SEQ Figura \* ARABIC ">
+        <w:r>
+          <w:rPr>
+            <w:noProof/>
+          </w:rPr>
+          <w:t>25</w:t>
+        </w:r>
+      </w:fldSimple>
       <w:r>
         <w:t>-Diagrama de Sequência das tarefas do Voluntário</w:t>
       </w:r>
-      <w:bookmarkEnd w:id="95"/>
+      <w:bookmarkEnd w:id="92"/>
     </w:p>
     <w:p>
       <w:pPr>
@@ -19090,12 +18465,12 @@
       <w:pPr>
         <w:pStyle w:val="Ttulo2"/>
       </w:pPr>
-      <w:bookmarkStart w:id="96" w:name="_Toc197089094"/>
+      <w:bookmarkStart w:id="93" w:name="_Toc197089094"/>
       <w:r>
         <w:lastRenderedPageBreak/>
         <w:t>Diagrama de Sequência da loja</w:t>
       </w:r>
-      <w:bookmarkEnd w:id="96"/>
+      <w:bookmarkEnd w:id="93"/>
     </w:p>
     <w:p>
       <w:pPr>
@@ -19126,13 +18501,19 @@
         <w:jc w:val="both"/>
       </w:pPr>
       <w:r>
+        <w:t>O dono da comunidade pode também alterar o stock de um determinado item caso este exista. Caso o item não existe é exibida uma mensagem de erro.</w:t>
+      </w:r>
+    </w:p>
+    <w:p>
+      <w:pPr>
+        <w:jc w:val="both"/>
+      </w:pPr>
+      <w:r>
         <w:t xml:space="preserve">Na fase final, o utilizador tem a opção de aprovar o item criado. Ao fazê-lo, o sistema </w:t>
       </w:r>
-      <w:proofErr w:type="spellStart"/>
-      <w:r>
-        <w:t>actualiza</w:t>
-      </w:r>
-      <w:proofErr w:type="spellEnd"/>
+      <w:r>
+        <w:t>atualiza</w:t>
+      </w:r>
       <w:r>
         <w:t xml:space="preserve"> automaticamente o estado do item e notifica o membro responsável, concluindo assim todo o ciclo de criação e aprovação de forma segura e eficiente.</w:t>
       </w:r>
@@ -19152,7 +18533,7 @@
         </w:rPr>
         <w:lastRenderedPageBreak/>
         <w:drawing>
-          <wp:inline distT="0" distB="0" distL="0" distR="0" wp14:anchorId="796BE6C6" wp14:editId="36317A00">
+          <wp:inline distT="0" distB="0" distL="0" distR="0" wp14:anchorId="796BE6C6" wp14:editId="354F96D6">
             <wp:extent cx="5572760" cy="4580627"/>
             <wp:effectExtent l="0" t="0" r="8890" b="0"/>
             <wp:docPr id="581696047" name="Imagem 5"/>
@@ -19163,12 +18544,12 @@
               <a:graphicData uri="http://schemas.openxmlformats.org/drawingml/2006/picture">
                 <pic:pic xmlns:pic="http://schemas.openxmlformats.org/drawingml/2006/picture">
                   <pic:nvPicPr>
-                    <pic:cNvPr id="0" name="Picture 3"/>
+                    <pic:cNvPr id="581696047" name="Imagem 5"/>
                     <pic:cNvPicPr>
                       <a:picLocks noChangeAspect="1" noChangeArrowheads="1"/>
                     </pic:cNvPicPr>
                   </pic:nvPicPr>
-                  <pic:blipFill rotWithShape="1">
+                  <pic:blipFill>
                     <a:blip r:embed="rId40" cstate="print">
                       <a:extLst>
                         <a:ext uri="{28A0092B-C50C-407E-A947-70E740481C1C}">
@@ -19176,8 +18557,10 @@
                         </a:ext>
                       </a:extLst>
                     </a:blip>
-                    <a:srcRect b="17417"/>
-                    <a:stretch/>
+                    <a:srcRect t="9076" b="9076"/>
+                    <a:stretch>
+                      <a:fillRect/>
+                    </a:stretch>
                   </pic:blipFill>
                   <pic:spPr bwMode="auto">
                     <a:xfrm>
@@ -19209,35 +18592,22 @@
         <w:pStyle w:val="Legenda"/>
         <w:jc w:val="center"/>
       </w:pPr>
-      <w:bookmarkStart w:id="97" w:name="_Toc197026013"/>
+      <w:bookmarkStart w:id="94" w:name="_Toc197026013"/>
       <w:r>
         <w:t xml:space="preserve">Figura </w:t>
       </w:r>
-      <w:r>
-        <w:fldChar w:fldCharType="begin"/>
-      </w:r>
-      <w:r>
-        <w:instrText xml:space="preserve"> SEQ Figura \* ARABIC </w:instrText>
-      </w:r>
-      <w:r>
-        <w:fldChar w:fldCharType="separate"/>
-      </w:r>
-      <w:r>
-        <w:rPr>
-          <w:noProof/>
-        </w:rPr>
-        <w:t>26</w:t>
-      </w:r>
-      <w:r>
-        <w:rPr>
-          <w:noProof/>
-        </w:rPr>
-        <w:fldChar w:fldCharType="end"/>
-      </w:r>
+      <w:fldSimple w:instr=" SEQ Figura \* ARABIC ">
+        <w:r>
+          <w:rPr>
+            <w:noProof/>
+          </w:rPr>
+          <w:t>26</w:t>
+        </w:r>
+      </w:fldSimple>
       <w:r>
         <w:t>-Diagrama de sequência da loja</w:t>
       </w:r>
-      <w:bookmarkEnd w:id="97"/>
+      <w:bookmarkEnd w:id="94"/>
     </w:p>
     <w:p>
       <w:pPr>
@@ -19268,7 +18638,7 @@
           <w:numId w:val="25"/>
         </w:numPr>
       </w:pPr>
-      <w:bookmarkStart w:id="98" w:name="_Toc197089095"/>
+      <w:bookmarkStart w:id="95" w:name="_Toc197089095"/>
       <w:r>
         <w:lastRenderedPageBreak/>
         <w:t xml:space="preserve">Diagrama de Sequência da </w:t>
@@ -19276,7 +18646,7 @@
       <w:r>
         <w:t>comunidade</w:t>
       </w:r>
-      <w:bookmarkEnd w:id="98"/>
+      <w:bookmarkEnd w:id="95"/>
     </w:p>
     <w:p>
       <w:r>
@@ -19289,18 +18659,34 @@
       </w:r>
     </w:p>
     <w:p>
+      <w:pPr>
+        <w:rPr>
+          <w:u w:val="single"/>
+        </w:rPr>
+      </w:pPr>
+      <w:r>
+        <w:t>Para sair da comunidade o sistema verifica se o membro pertence á comunidade da qual pretende sair e se pertencer o mesmo é retirado da comunidade. Se a comunidade for invalida é apresentada uma mensagem de erro</w:t>
+      </w:r>
+    </w:p>
+    <w:p>
       <w:r>
         <w:t>Todo este processo inclui várias verificações, com o objetivo de garantir a segurança e a integridade dos dados introduzidos.</w:t>
       </w:r>
+    </w:p>
+    <w:p>
+      <w:pPr>
+        <w:jc w:val="center"/>
+      </w:pPr>
       <w:r>
         <w:rPr>
           <w:rFonts w:cstheme="minorHAnsi"/>
           <w:noProof/>
         </w:rPr>
+        <w:lastRenderedPageBreak/>
         <w:drawing>
-          <wp:inline distT="0" distB="0" distL="0" distR="0" wp14:anchorId="10C095D9" wp14:editId="5265B027">
-            <wp:extent cx="5581015" cy="5253355"/>
-            <wp:effectExtent l="0" t="0" r="635" b="4445"/>
+          <wp:inline distT="0" distB="0" distL="0" distR="0" wp14:anchorId="10C095D9" wp14:editId="7C147A52">
+            <wp:extent cx="5003321" cy="5665526"/>
+            <wp:effectExtent l="0" t="0" r="6985" b="0"/>
             <wp:docPr id="1480857062" name="Imagem 6"/>
             <wp:cNvGraphicFramePr>
               <a:graphicFrameLocks xmlns:a="http://schemas.openxmlformats.org/drawingml/2006/main" noChangeAspect="1"/>
@@ -19309,7 +18695,7 @@
               <a:graphicData uri="http://schemas.openxmlformats.org/drawingml/2006/picture">
                 <pic:pic xmlns:pic="http://schemas.openxmlformats.org/drawingml/2006/picture">
                   <pic:nvPicPr>
-                    <pic:cNvPr id="0" name="Picture 4"/>
+                    <pic:cNvPr id="1480857062" name="Imagem 6"/>
                     <pic:cNvPicPr>
                       <a:picLocks noChangeAspect="1" noChangeArrowheads="1"/>
                     </pic:cNvPicPr>
@@ -19322,7 +18708,6 @@
                         </a:ext>
                       </a:extLst>
                     </a:blip>
-                    <a:srcRect/>
                     <a:stretch>
                       <a:fillRect/>
                     </a:stretch>
@@ -19330,7 +18715,7 @@
                   <pic:spPr bwMode="auto">
                     <a:xfrm>
                       <a:off x="0" y="0"/>
-                      <a:ext cx="5581015" cy="5253355"/>
+                      <a:ext cx="5012870" cy="5676339"/>
                     </a:xfrm>
                     <a:prstGeom prst="rect">
                       <a:avLst/>
@@ -19357,35 +18742,22 @@
           <w:szCs w:val="22"/>
         </w:rPr>
       </w:pPr>
-      <w:bookmarkStart w:id="99" w:name="_Toc197026014"/>
+      <w:bookmarkStart w:id="96" w:name="_Toc197026014"/>
       <w:r>
         <w:t xml:space="preserve">Figura </w:t>
       </w:r>
-      <w:r>
-        <w:fldChar w:fldCharType="begin"/>
-      </w:r>
-      <w:r>
-        <w:instrText xml:space="preserve"> SEQ Figura \* ARABIC </w:instrText>
-      </w:r>
-      <w:r>
-        <w:fldChar w:fldCharType="separate"/>
-      </w:r>
-      <w:r>
-        <w:rPr>
-          <w:noProof/>
-        </w:rPr>
-        <w:t>27</w:t>
-      </w:r>
-      <w:r>
-        <w:rPr>
-          <w:noProof/>
-        </w:rPr>
-        <w:fldChar w:fldCharType="end"/>
-      </w:r>
+      <w:fldSimple w:instr=" SEQ Figura \* ARABIC ">
+        <w:r>
+          <w:rPr>
+            <w:noProof/>
+          </w:rPr>
+          <w:t>27</w:t>
+        </w:r>
+      </w:fldSimple>
       <w:r>
         <w:t>-Diagrama de Sequencia da Comunidade</w:t>
       </w:r>
-      <w:bookmarkEnd w:id="99"/>
+      <w:bookmarkEnd w:id="96"/>
     </w:p>
     <w:p>
       <w:r>
@@ -19396,12 +18768,12 @@
       <w:pPr>
         <w:pStyle w:val="Ttulo1"/>
       </w:pPr>
-      <w:bookmarkStart w:id="100" w:name="_Toc197089096"/>
+      <w:bookmarkStart w:id="97" w:name="_Toc197089096"/>
       <w:r>
         <w:lastRenderedPageBreak/>
         <w:t>Conclusão</w:t>
       </w:r>
-      <w:bookmarkEnd w:id="100"/>
+      <w:bookmarkEnd w:id="97"/>
     </w:p>
     <w:p>
       <w:pPr>
@@ -19412,16 +18784,16 @@
           <w:rFonts w:ascii="Arial" w:hAnsi="Arial" w:cs="Arial"/>
         </w:rPr>
       </w:pPr>
-      <w:bookmarkStart w:id="101" w:name="_Toc448947953"/>
+      <w:bookmarkStart w:id="98" w:name="_Toc448947953"/>
       <w:r>
         <w:rPr>
           <w:rFonts w:ascii="Arial" w:hAnsi="Arial" w:cs="Arial"/>
         </w:rPr>
         <w:br w:type="page"/>
       </w:r>
-      <w:bookmarkEnd w:id="101"/>
-    </w:p>
-    <w:bookmarkStart w:id="102" w:name="_Toc197089097" w:displacedByCustomXml="next"/>
+      <w:bookmarkEnd w:id="98"/>
+    </w:p>
+    <w:bookmarkStart w:id="99" w:name="_Toc197089097" w:displacedByCustomXml="next"/>
     <w:sdt>
       <w:sdtPr>
         <w:rPr>
@@ -19437,7 +18809,6 @@
           <w:docPartUnique/>
         </w:docPartObj>
       </w:sdtPr>
-      <w:sdtEndPr/>
       <w:sdtContent>
         <w:p>
           <w:pPr>
@@ -19446,14 +18817,13 @@
           <w:r>
             <w:t>Bibliografia</w:t>
           </w:r>
-          <w:bookmarkEnd w:id="102"/>
+          <w:bookmarkEnd w:id="99"/>
         </w:p>
         <w:sdt>
           <w:sdtPr>
             <w:id w:val="111145805"/>
             <w:bibliography/>
           </w:sdtPr>
-          <w:sdtEndPr/>
           <w:sdtContent>
             <w:p>
               <w:pPr>
@@ -19494,7 +18864,7 @@
 </file>
 
 <file path=word/endnotes.xml><?xml version="1.0" encoding="utf-8"?>
-<w:endnotes xmlns:wpc="http://schemas.microsoft.com/office/word/2010/wordprocessingCanvas" xmlns:cx="http://schemas.microsoft.com/office/drawing/2014/chartex" xmlns:cx1="http://schemas.microsoft.com/office/drawing/2015/9/8/chartex" xmlns:cx2="http://schemas.microsoft.com/office/drawing/2015/10/21/chartex" xmlns:cx3="http://schemas.microsoft.com/office/drawing/2016/5/9/chartex" xmlns:cx4="http://schemas.microsoft.com/office/drawing/2016/5/10/chartex" xmlns:cx5="http://schemas.microsoft.com/office/drawing/2016/5/11/chartex" xmlns:cx6="http://schemas.microsoft.com/office/drawing/2016/5/12/chartex" xmlns:cx7="http://schemas.microsoft.com/office/drawing/2016/5/13/chartex" xmlns:cx8="http://schemas.microsoft.com/office/drawing/2016/5/14/chartex" xmlns:mc="http://schemas.openxmlformats.org/markup-compatibility/2006" xmlns:aink="http://schemas.microsoft.com/office/drawing/2016/ink" xmlns:am3d="http://schemas.microsoft.com/office/drawing/2017/model3d" xmlns:o="urn:schemas-microsoft-com:office:office" xmlns:r="http://schemas.openxmlformats.org/officeDocument/2006/relationships" xmlns:m="http://schemas.openxmlformats.org/officeDocument/2006/math" xmlns:v="urn:schemas-microsoft-com:vml" xmlns:wp14="http://schemas.microsoft.com/office/word/2010/wordprocessingDrawing" xmlns:wp="http://schemas.openxmlformats.org/drawingml/2006/wordprocessingDrawing" xmlns:w10="urn:schemas-microsoft-com:office:word" xmlns:w="http://schemas.openxmlformats.org/wordprocessingml/2006/main" xmlns:w14="http://schemas.microsoft.com/office/word/2010/wordml" xmlns:w15="http://schemas.microsoft.com/office/word/2012/wordml" xmlns:w16cex="http://schemas.microsoft.com/office/word/2018/wordml/cex" xmlns:w16cid="http://schemas.microsoft.com/office/word/2016/wordml/cid" xmlns:w16="http://schemas.microsoft.com/office/word/2018/wordml" xmlns:w16sdtdh="http://schemas.microsoft.com/office/word/2020/wordml/sdtdatahash" xmlns:w16se="http://schemas.microsoft.com/office/word/2015/wordml/symex" xmlns:wpg="http://schemas.microsoft.com/office/word/2010/wordprocessingGroup" xmlns:wpi="http://schemas.microsoft.com/office/word/2010/wordprocessingInk" xmlns:wne="http://schemas.microsoft.com/office/word/2006/wordml" xmlns:wps="http://schemas.microsoft.com/office/word/2010/wordprocessingShape" mc:Ignorable="w14 w15 w16se w16cid w16 w16cex w16sdtdh wp14">
+<w:endnotes xmlns:wpc="http://schemas.microsoft.com/office/word/2010/wordprocessingCanvas" xmlns:cx="http://schemas.microsoft.com/office/drawing/2014/chartex" xmlns:cx1="http://schemas.microsoft.com/office/drawing/2015/9/8/chartex" xmlns:cx2="http://schemas.microsoft.com/office/drawing/2015/10/21/chartex" xmlns:cx3="http://schemas.microsoft.com/office/drawing/2016/5/9/chartex" xmlns:cx4="http://schemas.microsoft.com/office/drawing/2016/5/10/chartex" xmlns:cx5="http://schemas.microsoft.com/office/drawing/2016/5/11/chartex" xmlns:cx6="http://schemas.microsoft.com/office/drawing/2016/5/12/chartex" xmlns:cx7="http://schemas.microsoft.com/office/drawing/2016/5/13/chartex" xmlns:cx8="http://schemas.microsoft.com/office/drawing/2016/5/14/chartex" xmlns:mc="http://schemas.openxmlformats.org/markup-compatibility/2006" xmlns:aink="http://schemas.microsoft.com/office/drawing/2016/ink" xmlns:am3d="http://schemas.microsoft.com/office/drawing/2017/model3d" xmlns:o="urn:schemas-microsoft-com:office:office" xmlns:oel="http://schemas.microsoft.com/office/2019/extlst" xmlns:r="http://schemas.openxmlformats.org/officeDocument/2006/relationships" xmlns:m="http://schemas.openxmlformats.org/officeDocument/2006/math" xmlns:v="urn:schemas-microsoft-com:vml" xmlns:wp14="http://schemas.microsoft.com/office/word/2010/wordprocessingDrawing" xmlns:wp="http://schemas.openxmlformats.org/drawingml/2006/wordprocessingDrawing" xmlns:w10="urn:schemas-microsoft-com:office:word" xmlns:w="http://schemas.openxmlformats.org/wordprocessingml/2006/main" xmlns:w14="http://schemas.microsoft.com/office/word/2010/wordml" xmlns:w15="http://schemas.microsoft.com/office/word/2012/wordml" xmlns:w16cex="http://schemas.microsoft.com/office/word/2018/wordml/cex" xmlns:w16cid="http://schemas.microsoft.com/office/word/2016/wordml/cid" xmlns:w16="http://schemas.microsoft.com/office/word/2018/wordml" xmlns:w16du="http://schemas.microsoft.com/office/word/2023/wordml/word16du" xmlns:w16sdtdh="http://schemas.microsoft.com/office/word/2020/wordml/sdtdatahash" xmlns:w16sdtfl="http://schemas.microsoft.com/office/word/2024/wordml/sdtformatlock" xmlns:w16se="http://schemas.microsoft.com/office/word/2015/wordml/symex" xmlns:wpg="http://schemas.microsoft.com/office/word/2010/wordprocessingGroup" xmlns:wpi="http://schemas.microsoft.com/office/word/2010/wordprocessingInk" xmlns:wne="http://schemas.microsoft.com/office/word/2006/wordml" xmlns:wps="http://schemas.microsoft.com/office/word/2010/wordprocessingShape" mc:Ignorable="w14 w15 w16se w16cid w16 w16cex w16sdtdh w16sdtfl w16du wp14">
   <w:endnote w:type="separator" w:id="-1">
     <w:p>
       <w:pPr>
@@ -19519,7 +18889,7 @@
 </file>
 
 <file path=word/footer1.xml><?xml version="1.0" encoding="utf-8"?>
-<w:ftr xmlns:wpc="http://schemas.microsoft.com/office/word/2010/wordprocessingCanvas" xmlns:cx="http://schemas.microsoft.com/office/drawing/2014/chartex" xmlns:cx1="http://schemas.microsoft.com/office/drawing/2015/9/8/chartex" xmlns:cx2="http://schemas.microsoft.com/office/drawing/2015/10/21/chartex" xmlns:cx3="http://schemas.microsoft.com/office/drawing/2016/5/9/chartex" xmlns:cx4="http://schemas.microsoft.com/office/drawing/2016/5/10/chartex" xmlns:cx5="http://schemas.microsoft.com/office/drawing/2016/5/11/chartex" xmlns:cx6="http://schemas.microsoft.com/office/drawing/2016/5/12/chartex" xmlns:cx7="http://schemas.microsoft.com/office/drawing/2016/5/13/chartex" xmlns:cx8="http://schemas.microsoft.com/office/drawing/2016/5/14/chartex" xmlns:mc="http://schemas.openxmlformats.org/markup-compatibility/2006" xmlns:aink="http://schemas.microsoft.com/office/drawing/2016/ink" xmlns:am3d="http://schemas.microsoft.com/office/drawing/2017/model3d" xmlns:o="urn:schemas-microsoft-com:office:office" xmlns:r="http://schemas.openxmlformats.org/officeDocument/2006/relationships" xmlns:m="http://schemas.openxmlformats.org/officeDocument/2006/math" xmlns:v="urn:schemas-microsoft-com:vml" xmlns:wp14="http://schemas.microsoft.com/office/word/2010/wordprocessingDrawing" xmlns:wp="http://schemas.openxmlformats.org/drawingml/2006/wordprocessingDrawing" xmlns:w10="urn:schemas-microsoft-com:office:word" xmlns:w="http://schemas.openxmlformats.org/wordprocessingml/2006/main" xmlns:w14="http://schemas.microsoft.com/office/word/2010/wordml" xmlns:w15="http://schemas.microsoft.com/office/word/2012/wordml" xmlns:w16cex="http://schemas.microsoft.com/office/word/2018/wordml/cex" xmlns:w16cid="http://schemas.microsoft.com/office/word/2016/wordml/cid" xmlns:w16="http://schemas.microsoft.com/office/word/2018/wordml" xmlns:w16sdtdh="http://schemas.microsoft.com/office/word/2020/wordml/sdtdatahash" xmlns:w16se="http://schemas.microsoft.com/office/word/2015/wordml/symex" xmlns:wpg="http://schemas.microsoft.com/office/word/2010/wordprocessingGroup" xmlns:wpi="http://schemas.microsoft.com/office/word/2010/wordprocessingInk" xmlns:wne="http://schemas.microsoft.com/office/word/2006/wordml" xmlns:wps="http://schemas.microsoft.com/office/word/2010/wordprocessingShape" mc:Ignorable="w14 w15 w16se w16cid w16 w16cex w16sdtdh wp14">
+<w:ftr xmlns:wpc="http://schemas.microsoft.com/office/word/2010/wordprocessingCanvas" xmlns:cx="http://schemas.microsoft.com/office/drawing/2014/chartex" xmlns:cx1="http://schemas.microsoft.com/office/drawing/2015/9/8/chartex" xmlns:cx2="http://schemas.microsoft.com/office/drawing/2015/10/21/chartex" xmlns:cx3="http://schemas.microsoft.com/office/drawing/2016/5/9/chartex" xmlns:cx4="http://schemas.microsoft.com/office/drawing/2016/5/10/chartex" xmlns:cx5="http://schemas.microsoft.com/office/drawing/2016/5/11/chartex" xmlns:cx6="http://schemas.microsoft.com/office/drawing/2016/5/12/chartex" xmlns:cx7="http://schemas.microsoft.com/office/drawing/2016/5/13/chartex" xmlns:cx8="http://schemas.microsoft.com/office/drawing/2016/5/14/chartex" xmlns:mc="http://schemas.openxmlformats.org/markup-compatibility/2006" xmlns:aink="http://schemas.microsoft.com/office/drawing/2016/ink" xmlns:am3d="http://schemas.microsoft.com/office/drawing/2017/model3d" xmlns:o="urn:schemas-microsoft-com:office:office" xmlns:oel="http://schemas.microsoft.com/office/2019/extlst" xmlns:r="http://schemas.openxmlformats.org/officeDocument/2006/relationships" xmlns:m="http://schemas.openxmlformats.org/officeDocument/2006/math" xmlns:v="urn:schemas-microsoft-com:vml" xmlns:wp14="http://schemas.microsoft.com/office/word/2010/wordprocessingDrawing" xmlns:wp="http://schemas.openxmlformats.org/drawingml/2006/wordprocessingDrawing" xmlns:w10="urn:schemas-microsoft-com:office:word" xmlns:w="http://schemas.openxmlformats.org/wordprocessingml/2006/main" xmlns:w14="http://schemas.microsoft.com/office/word/2010/wordml" xmlns:w15="http://schemas.microsoft.com/office/word/2012/wordml" xmlns:w16cex="http://schemas.microsoft.com/office/word/2018/wordml/cex" xmlns:w16cid="http://schemas.microsoft.com/office/word/2016/wordml/cid" xmlns:w16="http://schemas.microsoft.com/office/word/2018/wordml" xmlns:w16du="http://schemas.microsoft.com/office/word/2023/wordml/word16du" xmlns:w16sdtdh="http://schemas.microsoft.com/office/word/2020/wordml/sdtdatahash" xmlns:w16sdtfl="http://schemas.microsoft.com/office/word/2024/wordml/sdtformatlock" xmlns:w16se="http://schemas.microsoft.com/office/word/2015/wordml/symex" xmlns:wpg="http://schemas.microsoft.com/office/word/2010/wordprocessingGroup" xmlns:wpi="http://schemas.microsoft.com/office/word/2010/wordprocessingInk" xmlns:wne="http://schemas.microsoft.com/office/word/2006/wordml" xmlns:wps="http://schemas.microsoft.com/office/word/2010/wordprocessingShape" mc:Ignorable="w14 w15 w16se w16cid w16 w16cex w16sdtdh w16sdtfl w16du wp14">
   <w:sdt>
     <w:sdtPr>
       <w:id w:val="423088017"/>
@@ -19528,7 +18898,6 @@
         <w:docPartUnique/>
       </w:docPartObj>
     </w:sdtPr>
-    <w:sdtEndPr/>
     <w:sdtContent>
       <w:p>
         <w:pPr>
@@ -19547,7 +18916,7 @@
 </file>
 
 <file path=word/footer2.xml><?xml version="1.0" encoding="utf-8"?>
-<w:ftr xmlns:wpc="http://schemas.microsoft.com/office/word/2010/wordprocessingCanvas" xmlns:cx="http://schemas.microsoft.com/office/drawing/2014/chartex" xmlns:cx1="http://schemas.microsoft.com/office/drawing/2015/9/8/chartex" xmlns:cx2="http://schemas.microsoft.com/office/drawing/2015/10/21/chartex" xmlns:cx3="http://schemas.microsoft.com/office/drawing/2016/5/9/chartex" xmlns:cx4="http://schemas.microsoft.com/office/drawing/2016/5/10/chartex" xmlns:cx5="http://schemas.microsoft.com/office/drawing/2016/5/11/chartex" xmlns:cx6="http://schemas.microsoft.com/office/drawing/2016/5/12/chartex" xmlns:cx7="http://schemas.microsoft.com/office/drawing/2016/5/13/chartex" xmlns:cx8="http://schemas.microsoft.com/office/drawing/2016/5/14/chartex" xmlns:mc="http://schemas.openxmlformats.org/markup-compatibility/2006" xmlns:aink="http://schemas.microsoft.com/office/drawing/2016/ink" xmlns:am3d="http://schemas.microsoft.com/office/drawing/2017/model3d" xmlns:o="urn:schemas-microsoft-com:office:office" xmlns:r="http://schemas.openxmlformats.org/officeDocument/2006/relationships" xmlns:m="http://schemas.openxmlformats.org/officeDocument/2006/math" xmlns:v="urn:schemas-microsoft-com:vml" xmlns:wp14="http://schemas.microsoft.com/office/word/2010/wordprocessingDrawing" xmlns:wp="http://schemas.openxmlformats.org/drawingml/2006/wordprocessingDrawing" xmlns:w10="urn:schemas-microsoft-com:office:word" xmlns:w="http://schemas.openxmlformats.org/wordprocessingml/2006/main" xmlns:w14="http://schemas.microsoft.com/office/word/2010/wordml" xmlns:w15="http://schemas.microsoft.com/office/word/2012/wordml" xmlns:w16cex="http://schemas.microsoft.com/office/word/2018/wordml/cex" xmlns:w16cid="http://schemas.microsoft.com/office/word/2016/wordml/cid" xmlns:w16="http://schemas.microsoft.com/office/word/2018/wordml" xmlns:w16sdtdh="http://schemas.microsoft.com/office/word/2020/wordml/sdtdatahash" xmlns:w16se="http://schemas.microsoft.com/office/word/2015/wordml/symex" xmlns:wpg="http://schemas.microsoft.com/office/word/2010/wordprocessingGroup" xmlns:wpi="http://schemas.microsoft.com/office/word/2010/wordprocessingInk" xmlns:wne="http://schemas.microsoft.com/office/word/2006/wordml" xmlns:wps="http://schemas.microsoft.com/office/word/2010/wordprocessingShape" mc:Ignorable="w14 w15 w16se w16cid w16 w16cex w16sdtdh wp14">
+<w:ftr xmlns:wpc="http://schemas.microsoft.com/office/word/2010/wordprocessingCanvas" xmlns:cx="http://schemas.microsoft.com/office/drawing/2014/chartex" xmlns:cx1="http://schemas.microsoft.com/office/drawing/2015/9/8/chartex" xmlns:cx2="http://schemas.microsoft.com/office/drawing/2015/10/21/chartex" xmlns:cx3="http://schemas.microsoft.com/office/drawing/2016/5/9/chartex" xmlns:cx4="http://schemas.microsoft.com/office/drawing/2016/5/10/chartex" xmlns:cx5="http://schemas.microsoft.com/office/drawing/2016/5/11/chartex" xmlns:cx6="http://schemas.microsoft.com/office/drawing/2016/5/12/chartex" xmlns:cx7="http://schemas.microsoft.com/office/drawing/2016/5/13/chartex" xmlns:cx8="http://schemas.microsoft.com/office/drawing/2016/5/14/chartex" xmlns:mc="http://schemas.openxmlformats.org/markup-compatibility/2006" xmlns:aink="http://schemas.microsoft.com/office/drawing/2016/ink" xmlns:am3d="http://schemas.microsoft.com/office/drawing/2017/model3d" xmlns:o="urn:schemas-microsoft-com:office:office" xmlns:oel="http://schemas.microsoft.com/office/2019/extlst" xmlns:r="http://schemas.openxmlformats.org/officeDocument/2006/relationships" xmlns:m="http://schemas.openxmlformats.org/officeDocument/2006/math" xmlns:v="urn:schemas-microsoft-com:vml" xmlns:wp14="http://schemas.microsoft.com/office/word/2010/wordprocessingDrawing" xmlns:wp="http://schemas.openxmlformats.org/drawingml/2006/wordprocessingDrawing" xmlns:w10="urn:schemas-microsoft-com:office:word" xmlns:w="http://schemas.openxmlformats.org/wordprocessingml/2006/main" xmlns:w14="http://schemas.microsoft.com/office/word/2010/wordml" xmlns:w15="http://schemas.microsoft.com/office/word/2012/wordml" xmlns:w16cex="http://schemas.microsoft.com/office/word/2018/wordml/cex" xmlns:w16cid="http://schemas.microsoft.com/office/word/2016/wordml/cid" xmlns:w16="http://schemas.microsoft.com/office/word/2018/wordml" xmlns:w16du="http://schemas.microsoft.com/office/word/2023/wordml/word16du" xmlns:w16sdtdh="http://schemas.microsoft.com/office/word/2020/wordml/sdtdatahash" xmlns:w16sdtfl="http://schemas.microsoft.com/office/word/2024/wordml/sdtformatlock" xmlns:w16se="http://schemas.microsoft.com/office/word/2015/wordml/symex" xmlns:wpg="http://schemas.microsoft.com/office/word/2010/wordprocessingGroup" xmlns:wpi="http://schemas.microsoft.com/office/word/2010/wordprocessingInk" xmlns:wne="http://schemas.microsoft.com/office/word/2006/wordml" xmlns:wps="http://schemas.microsoft.com/office/word/2010/wordprocessingShape" mc:Ignorable="w14 w15 w16se w16cid w16 w16cex w16sdtdh w16sdtfl w16du wp14">
   <w:sdt>
     <w:sdtPr>
       <w:id w:val="6349135"/>
@@ -19556,7 +18925,6 @@
         <w:docPartUnique/>
       </w:docPartObj>
     </w:sdtPr>
-    <w:sdtEndPr/>
     <w:sdtContent>
       <w:p>
         <w:pPr>
@@ -19596,7 +18964,7 @@
 </file>
 
 <file path=word/footnotes.xml><?xml version="1.0" encoding="utf-8"?>
-<w:footnotes xmlns:wpc="http://schemas.microsoft.com/office/word/2010/wordprocessingCanvas" xmlns:cx="http://schemas.microsoft.com/office/drawing/2014/chartex" xmlns:cx1="http://schemas.microsoft.com/office/drawing/2015/9/8/chartex" xmlns:cx2="http://schemas.microsoft.com/office/drawing/2015/10/21/chartex" xmlns:cx3="http://schemas.microsoft.com/office/drawing/2016/5/9/chartex" xmlns:cx4="http://schemas.microsoft.com/office/drawing/2016/5/10/chartex" xmlns:cx5="http://schemas.microsoft.com/office/drawing/2016/5/11/chartex" xmlns:cx6="http://schemas.microsoft.com/office/drawing/2016/5/12/chartex" xmlns:cx7="http://schemas.microsoft.com/office/drawing/2016/5/13/chartex" xmlns:cx8="http://schemas.microsoft.com/office/drawing/2016/5/14/chartex" xmlns:mc="http://schemas.openxmlformats.org/markup-compatibility/2006" xmlns:aink="http://schemas.microsoft.com/office/drawing/2016/ink" xmlns:am3d="http://schemas.microsoft.com/office/drawing/2017/model3d" xmlns:o="urn:schemas-microsoft-com:office:office" xmlns:r="http://schemas.openxmlformats.org/officeDocument/2006/relationships" xmlns:m="http://schemas.openxmlformats.org/officeDocument/2006/math" xmlns:v="urn:schemas-microsoft-com:vml" xmlns:wp14="http://schemas.microsoft.com/office/word/2010/wordprocessingDrawing" xmlns:wp="http://schemas.openxmlformats.org/drawingml/2006/wordprocessingDrawing" xmlns:w10="urn:schemas-microsoft-com:office:word" xmlns:w="http://schemas.openxmlformats.org/wordprocessingml/2006/main" xmlns:w14="http://schemas.microsoft.com/office/word/2010/wordml" xmlns:w15="http://schemas.microsoft.com/office/word/2012/wordml" xmlns:w16cex="http://schemas.microsoft.com/office/word/2018/wordml/cex" xmlns:w16cid="http://schemas.microsoft.com/office/word/2016/wordml/cid" xmlns:w16="http://schemas.microsoft.com/office/word/2018/wordml" xmlns:w16sdtdh="http://schemas.microsoft.com/office/word/2020/wordml/sdtdatahash" xmlns:w16se="http://schemas.microsoft.com/office/word/2015/wordml/symex" xmlns:wpg="http://schemas.microsoft.com/office/word/2010/wordprocessingGroup" xmlns:wpi="http://schemas.microsoft.com/office/word/2010/wordprocessingInk" xmlns:wne="http://schemas.microsoft.com/office/word/2006/wordml" xmlns:wps="http://schemas.microsoft.com/office/word/2010/wordprocessingShape" mc:Ignorable="w14 w15 w16se w16cid w16 w16cex w16sdtdh wp14">
+<w:footnotes xmlns:wpc="http://schemas.microsoft.com/office/word/2010/wordprocessingCanvas" xmlns:cx="http://schemas.microsoft.com/office/drawing/2014/chartex" xmlns:cx1="http://schemas.microsoft.com/office/drawing/2015/9/8/chartex" xmlns:cx2="http://schemas.microsoft.com/office/drawing/2015/10/21/chartex" xmlns:cx3="http://schemas.microsoft.com/office/drawing/2016/5/9/chartex" xmlns:cx4="http://schemas.microsoft.com/office/drawing/2016/5/10/chartex" xmlns:cx5="http://schemas.microsoft.com/office/drawing/2016/5/11/chartex" xmlns:cx6="http://schemas.microsoft.com/office/drawing/2016/5/12/chartex" xmlns:cx7="http://schemas.microsoft.com/office/drawing/2016/5/13/chartex" xmlns:cx8="http://schemas.microsoft.com/office/drawing/2016/5/14/chartex" xmlns:mc="http://schemas.openxmlformats.org/markup-compatibility/2006" xmlns:aink="http://schemas.microsoft.com/office/drawing/2016/ink" xmlns:am3d="http://schemas.microsoft.com/office/drawing/2017/model3d" xmlns:o="urn:schemas-microsoft-com:office:office" xmlns:oel="http://schemas.microsoft.com/office/2019/extlst" xmlns:r="http://schemas.openxmlformats.org/officeDocument/2006/relationships" xmlns:m="http://schemas.openxmlformats.org/officeDocument/2006/math" xmlns:v="urn:schemas-microsoft-com:vml" xmlns:wp14="http://schemas.microsoft.com/office/word/2010/wordprocessingDrawing" xmlns:wp="http://schemas.openxmlformats.org/drawingml/2006/wordprocessingDrawing" xmlns:w10="urn:schemas-microsoft-com:office:word" xmlns:w="http://schemas.openxmlformats.org/wordprocessingml/2006/main" xmlns:w14="http://schemas.microsoft.com/office/word/2010/wordml" xmlns:w15="http://schemas.microsoft.com/office/word/2012/wordml" xmlns:w16cex="http://schemas.microsoft.com/office/word/2018/wordml/cex" xmlns:w16cid="http://schemas.microsoft.com/office/word/2016/wordml/cid" xmlns:w16="http://schemas.microsoft.com/office/word/2018/wordml" xmlns:w16du="http://schemas.microsoft.com/office/word/2023/wordml/word16du" xmlns:w16sdtdh="http://schemas.microsoft.com/office/word/2020/wordml/sdtdatahash" xmlns:w16sdtfl="http://schemas.microsoft.com/office/word/2024/wordml/sdtformatlock" xmlns:w16se="http://schemas.microsoft.com/office/word/2015/wordml/symex" xmlns:wpg="http://schemas.microsoft.com/office/word/2010/wordprocessingGroup" xmlns:wpi="http://schemas.microsoft.com/office/word/2010/wordprocessingInk" xmlns:wne="http://schemas.microsoft.com/office/word/2006/wordml" xmlns:wps="http://schemas.microsoft.com/office/word/2010/wordprocessingShape" mc:Ignorable="w14 w15 w16se w16cid w16 w16cex w16sdtdh w16sdtfl w16du wp14">
   <w:footnote w:type="separator" w:id="-1">
     <w:p>
       <w:pPr>
@@ -19621,7 +18989,7 @@
 </file>
 
 <file path=word/header1.xml><?xml version="1.0" encoding="utf-8"?>
-<w:hdr xmlns:wpc="http://schemas.microsoft.com/office/word/2010/wordprocessingCanvas" xmlns:cx="http://schemas.microsoft.com/office/drawing/2014/chartex" xmlns:cx1="http://schemas.microsoft.com/office/drawing/2015/9/8/chartex" xmlns:cx2="http://schemas.microsoft.com/office/drawing/2015/10/21/chartex" xmlns:cx3="http://schemas.microsoft.com/office/drawing/2016/5/9/chartex" xmlns:cx4="http://schemas.microsoft.com/office/drawing/2016/5/10/chartex" xmlns:cx5="http://schemas.microsoft.com/office/drawing/2016/5/11/chartex" xmlns:cx6="http://schemas.microsoft.com/office/drawing/2016/5/12/chartex" xmlns:cx7="http://schemas.microsoft.com/office/drawing/2016/5/13/chartex" xmlns:cx8="http://schemas.microsoft.com/office/drawing/2016/5/14/chartex" xmlns:mc="http://schemas.openxmlformats.org/markup-compatibility/2006" xmlns:aink="http://schemas.microsoft.com/office/drawing/2016/ink" xmlns:am3d="http://schemas.microsoft.com/office/drawing/2017/model3d" xmlns:o="urn:schemas-microsoft-com:office:office" xmlns:r="http://schemas.openxmlformats.org/officeDocument/2006/relationships" xmlns:m="http://schemas.openxmlformats.org/officeDocument/2006/math" xmlns:v="urn:schemas-microsoft-com:vml" xmlns:wp14="http://schemas.microsoft.com/office/word/2010/wordprocessingDrawing" xmlns:wp="http://schemas.openxmlformats.org/drawingml/2006/wordprocessingDrawing" xmlns:w10="urn:schemas-microsoft-com:office:word" xmlns:w="http://schemas.openxmlformats.org/wordprocessingml/2006/main" xmlns:w14="http://schemas.microsoft.com/office/word/2010/wordml" xmlns:w15="http://schemas.microsoft.com/office/word/2012/wordml" xmlns:w16cex="http://schemas.microsoft.com/office/word/2018/wordml/cex" xmlns:w16cid="http://schemas.microsoft.com/office/word/2016/wordml/cid" xmlns:w16="http://schemas.microsoft.com/office/word/2018/wordml" xmlns:w16sdtdh="http://schemas.microsoft.com/office/word/2020/wordml/sdtdatahash" xmlns:w16se="http://schemas.microsoft.com/office/word/2015/wordml/symex" xmlns:wpg="http://schemas.microsoft.com/office/word/2010/wordprocessingGroup" xmlns:wpi="http://schemas.microsoft.com/office/word/2010/wordprocessingInk" xmlns:wne="http://schemas.microsoft.com/office/word/2006/wordml" xmlns:wps="http://schemas.microsoft.com/office/word/2010/wordprocessingShape" mc:Ignorable="w14 w15 w16se w16cid w16 w16cex w16sdtdh wp14">
+<w:hdr xmlns:wpc="http://schemas.microsoft.com/office/word/2010/wordprocessingCanvas" xmlns:cx="http://schemas.microsoft.com/office/drawing/2014/chartex" xmlns:cx1="http://schemas.microsoft.com/office/drawing/2015/9/8/chartex" xmlns:cx2="http://schemas.microsoft.com/office/drawing/2015/10/21/chartex" xmlns:cx3="http://schemas.microsoft.com/office/drawing/2016/5/9/chartex" xmlns:cx4="http://schemas.microsoft.com/office/drawing/2016/5/10/chartex" xmlns:cx5="http://schemas.microsoft.com/office/drawing/2016/5/11/chartex" xmlns:cx6="http://schemas.microsoft.com/office/drawing/2016/5/12/chartex" xmlns:cx7="http://schemas.microsoft.com/office/drawing/2016/5/13/chartex" xmlns:cx8="http://schemas.microsoft.com/office/drawing/2016/5/14/chartex" xmlns:mc="http://schemas.openxmlformats.org/markup-compatibility/2006" xmlns:aink="http://schemas.microsoft.com/office/drawing/2016/ink" xmlns:am3d="http://schemas.microsoft.com/office/drawing/2017/model3d" xmlns:o="urn:schemas-microsoft-com:office:office" xmlns:oel="http://schemas.microsoft.com/office/2019/extlst" xmlns:r="http://schemas.openxmlformats.org/officeDocument/2006/relationships" xmlns:m="http://schemas.openxmlformats.org/officeDocument/2006/math" xmlns:v="urn:schemas-microsoft-com:vml" xmlns:wp14="http://schemas.microsoft.com/office/word/2010/wordprocessingDrawing" xmlns:wp="http://schemas.openxmlformats.org/drawingml/2006/wordprocessingDrawing" xmlns:w10="urn:schemas-microsoft-com:office:word" xmlns:w="http://schemas.openxmlformats.org/wordprocessingml/2006/main" xmlns:w14="http://schemas.microsoft.com/office/word/2010/wordml" xmlns:w15="http://schemas.microsoft.com/office/word/2012/wordml" xmlns:w16cex="http://schemas.microsoft.com/office/word/2018/wordml/cex" xmlns:w16cid="http://schemas.microsoft.com/office/word/2016/wordml/cid" xmlns:w16="http://schemas.microsoft.com/office/word/2018/wordml" xmlns:w16du="http://schemas.microsoft.com/office/word/2023/wordml/word16du" xmlns:w16sdtdh="http://schemas.microsoft.com/office/word/2020/wordml/sdtdatahash" xmlns:w16sdtfl="http://schemas.microsoft.com/office/word/2024/wordml/sdtformatlock" xmlns:w16se="http://schemas.microsoft.com/office/word/2015/wordml/symex" xmlns:wpg="http://schemas.microsoft.com/office/word/2010/wordprocessingGroup" xmlns:wpi="http://schemas.microsoft.com/office/word/2010/wordprocessingInk" xmlns:wne="http://schemas.microsoft.com/office/word/2006/wordml" xmlns:wps="http://schemas.microsoft.com/office/word/2010/wordprocessingShape" mc:Ignorable="w14 w15 w16se w16cid w16 w16cex w16sdtdh w16sdtfl w16du wp14">
   <w:sdt>
     <w:sdtPr>
       <w:rPr>
@@ -19633,7 +19001,6 @@
       <w:dataBinding w:prefixMappings="xmlns:ns0='http://schemas.openxmlformats.org/package/2006/metadata/core-properties' xmlns:ns1='http://purl.org/dc/elements/1.1/'" w:xpath="/ns0:coreProperties[1]/ns1:title[1]" w:storeItemID="{6C3C8BC8-F283-45AE-878A-BAB7291924A1}"/>
       <w:text/>
     </w:sdtPr>
-    <w:sdtEndPr/>
     <w:sdtContent>
       <w:p>
         <w:pPr>
@@ -19666,7 +19033,7 @@
 </file>
 
 <file path=word/numbering.xml><?xml version="1.0" encoding="utf-8"?>
-<w:numbering xmlns:wpc="http://schemas.microsoft.com/office/word/2010/wordprocessingCanvas" xmlns:cx="http://schemas.microsoft.com/office/drawing/2014/chartex" xmlns:cx1="http://schemas.microsoft.com/office/drawing/2015/9/8/chartex" xmlns:cx2="http://schemas.microsoft.com/office/drawing/2015/10/21/chartex" xmlns:cx3="http://schemas.microsoft.com/office/drawing/2016/5/9/chartex" xmlns:cx4="http://schemas.microsoft.com/office/drawing/2016/5/10/chartex" xmlns:cx5="http://schemas.microsoft.com/office/drawing/2016/5/11/chartex" xmlns:cx6="http://schemas.microsoft.com/office/drawing/2016/5/12/chartex" xmlns:cx7="http://schemas.microsoft.com/office/drawing/2016/5/13/chartex" xmlns:cx8="http://schemas.microsoft.com/office/drawing/2016/5/14/chartex" xmlns:mc="http://schemas.openxmlformats.org/markup-compatibility/2006" xmlns:aink="http://schemas.microsoft.com/office/drawing/2016/ink" xmlns:am3d="http://schemas.microsoft.com/office/drawing/2017/model3d" xmlns:o="urn:schemas-microsoft-com:office:office" xmlns:r="http://schemas.openxmlformats.org/officeDocument/2006/relationships" xmlns:m="http://schemas.openxmlformats.org/officeDocument/2006/math" xmlns:v="urn:schemas-microsoft-com:vml" xmlns:wp14="http://schemas.microsoft.com/office/word/2010/wordprocessingDrawing" xmlns:wp="http://schemas.openxmlformats.org/drawingml/2006/wordprocessingDrawing" xmlns:w10="urn:schemas-microsoft-com:office:word" xmlns:w="http://schemas.openxmlformats.org/wordprocessingml/2006/main" xmlns:w14="http://schemas.microsoft.com/office/word/2010/wordml" xmlns:w15="http://schemas.microsoft.com/office/word/2012/wordml" xmlns:w16cex="http://schemas.microsoft.com/office/word/2018/wordml/cex" xmlns:w16cid="http://schemas.microsoft.com/office/word/2016/wordml/cid" xmlns:w16="http://schemas.microsoft.com/office/word/2018/wordml" xmlns:w16sdtdh="http://schemas.microsoft.com/office/word/2020/wordml/sdtdatahash" xmlns:w16se="http://schemas.microsoft.com/office/word/2015/wordml/symex" xmlns:wpg="http://schemas.microsoft.com/office/word/2010/wordprocessingGroup" xmlns:wpi="http://schemas.microsoft.com/office/word/2010/wordprocessingInk" xmlns:wne="http://schemas.microsoft.com/office/word/2006/wordml" xmlns:wps="http://schemas.microsoft.com/office/word/2010/wordprocessingShape" mc:Ignorable="w14 w15 w16se w16cid w16 w16cex w16sdtdh wp14">
+<w:numbering xmlns:wpc="http://schemas.microsoft.com/office/word/2010/wordprocessingCanvas" xmlns:cx="http://schemas.microsoft.com/office/drawing/2014/chartex" xmlns:cx1="http://schemas.microsoft.com/office/drawing/2015/9/8/chartex" xmlns:cx2="http://schemas.microsoft.com/office/drawing/2015/10/21/chartex" xmlns:cx3="http://schemas.microsoft.com/office/drawing/2016/5/9/chartex" xmlns:cx4="http://schemas.microsoft.com/office/drawing/2016/5/10/chartex" xmlns:cx5="http://schemas.microsoft.com/office/drawing/2016/5/11/chartex" xmlns:cx6="http://schemas.microsoft.com/office/drawing/2016/5/12/chartex" xmlns:cx7="http://schemas.microsoft.com/office/drawing/2016/5/13/chartex" xmlns:cx8="http://schemas.microsoft.com/office/drawing/2016/5/14/chartex" xmlns:mc="http://schemas.openxmlformats.org/markup-compatibility/2006" xmlns:aink="http://schemas.microsoft.com/office/drawing/2016/ink" xmlns:am3d="http://schemas.microsoft.com/office/drawing/2017/model3d" xmlns:o="urn:schemas-microsoft-com:office:office" xmlns:oel="http://schemas.microsoft.com/office/2019/extlst" xmlns:r="http://schemas.openxmlformats.org/officeDocument/2006/relationships" xmlns:m="http://schemas.openxmlformats.org/officeDocument/2006/math" xmlns:v="urn:schemas-microsoft-com:vml" xmlns:wp14="http://schemas.microsoft.com/office/word/2010/wordprocessingDrawing" xmlns:wp="http://schemas.openxmlformats.org/drawingml/2006/wordprocessingDrawing" xmlns:w10="urn:schemas-microsoft-com:office:word" xmlns:w="http://schemas.openxmlformats.org/wordprocessingml/2006/main" xmlns:w14="http://schemas.microsoft.com/office/word/2010/wordml" xmlns:w15="http://schemas.microsoft.com/office/word/2012/wordml" xmlns:w16cex="http://schemas.microsoft.com/office/word/2018/wordml/cex" xmlns:w16cid="http://schemas.microsoft.com/office/word/2016/wordml/cid" xmlns:w16="http://schemas.microsoft.com/office/word/2018/wordml" xmlns:w16du="http://schemas.microsoft.com/office/word/2023/wordml/word16du" xmlns:w16sdtdh="http://schemas.microsoft.com/office/word/2020/wordml/sdtdatahash" xmlns:w16sdtfl="http://schemas.microsoft.com/office/word/2024/wordml/sdtformatlock" xmlns:w16se="http://schemas.microsoft.com/office/word/2015/wordml/symex" xmlns:wpg="http://schemas.microsoft.com/office/word/2010/wordprocessingGroup" xmlns:wpi="http://schemas.microsoft.com/office/word/2010/wordprocessingInk" xmlns:wne="http://schemas.microsoft.com/office/word/2006/wordml" xmlns:wps="http://schemas.microsoft.com/office/word/2010/wordprocessingShape" mc:Ignorable="w14 w15 w16se w16cid w16 w16cex w16sdtdh w16sdtfl w16du wp14">
   <w:abstractNum w:abstractNumId="0" w15:restartNumberingAfterBreak="0">
     <w:nsid w:val="01BE765E"/>
     <w:multiLevelType w:val="multilevel"/>
@@ -22315,76 +21682,76 @@
       </w:rPr>
     </w:lvl>
   </w:abstractNum>
-  <w:num w:numId="1">
+  <w:num w:numId="1" w16cid:durableId="151139428">
     <w:abstractNumId w:val="11"/>
   </w:num>
-  <w:num w:numId="2">
+  <w:num w:numId="2" w16cid:durableId="500432899">
     <w:abstractNumId w:val="12"/>
   </w:num>
-  <w:num w:numId="3">
+  <w:num w:numId="3" w16cid:durableId="390999835">
     <w:abstractNumId w:val="16"/>
   </w:num>
-  <w:num w:numId="4">
+  <w:num w:numId="4" w16cid:durableId="1596474990">
     <w:abstractNumId w:val="5"/>
   </w:num>
-  <w:num w:numId="5">
+  <w:num w:numId="5" w16cid:durableId="5131794">
     <w:abstractNumId w:val="20"/>
   </w:num>
-  <w:num w:numId="6">
+  <w:num w:numId="6" w16cid:durableId="1679231312">
     <w:abstractNumId w:val="21"/>
   </w:num>
-  <w:num w:numId="7">
+  <w:num w:numId="7" w16cid:durableId="806969266">
     <w:abstractNumId w:val="1"/>
   </w:num>
-  <w:num w:numId="8">
+  <w:num w:numId="8" w16cid:durableId="1234243472">
     <w:abstractNumId w:val="3"/>
   </w:num>
-  <w:num w:numId="9">
+  <w:num w:numId="9" w16cid:durableId="1831142137">
     <w:abstractNumId w:val="17"/>
   </w:num>
-  <w:num w:numId="10">
+  <w:num w:numId="10" w16cid:durableId="1684284280">
     <w:abstractNumId w:val="19"/>
   </w:num>
-  <w:num w:numId="11">
+  <w:num w:numId="11" w16cid:durableId="572203686">
     <w:abstractNumId w:val="9"/>
   </w:num>
-  <w:num w:numId="12">
+  <w:num w:numId="12" w16cid:durableId="1863204375">
     <w:abstractNumId w:val="22"/>
   </w:num>
-  <w:num w:numId="13">
+  <w:num w:numId="13" w16cid:durableId="504707871">
     <w:abstractNumId w:val="4"/>
   </w:num>
-  <w:num w:numId="14">
+  <w:num w:numId="14" w16cid:durableId="476190930">
     <w:abstractNumId w:val="7"/>
   </w:num>
-  <w:num w:numId="15">
+  <w:num w:numId="15" w16cid:durableId="596448957">
     <w:abstractNumId w:val="18"/>
   </w:num>
-  <w:num w:numId="16">
+  <w:num w:numId="16" w16cid:durableId="1516993413">
     <w:abstractNumId w:val="15"/>
   </w:num>
-  <w:num w:numId="17">
+  <w:num w:numId="17" w16cid:durableId="134640348">
     <w:abstractNumId w:val="10"/>
   </w:num>
-  <w:num w:numId="18">
+  <w:num w:numId="18" w16cid:durableId="1922717978">
     <w:abstractNumId w:val="8"/>
   </w:num>
-  <w:num w:numId="19">
+  <w:num w:numId="19" w16cid:durableId="609819374">
     <w:abstractNumId w:val="13"/>
   </w:num>
-  <w:num w:numId="20">
+  <w:num w:numId="20" w16cid:durableId="567035754">
     <w:abstractNumId w:val="0"/>
   </w:num>
-  <w:num w:numId="21">
+  <w:num w:numId="21" w16cid:durableId="1675759756">
     <w:abstractNumId w:val="14"/>
   </w:num>
-  <w:num w:numId="22">
+  <w:num w:numId="22" w16cid:durableId="803812218">
     <w:abstractNumId w:val="6"/>
   </w:num>
-  <w:num w:numId="23">
+  <w:num w:numId="23" w16cid:durableId="656306183">
     <w:abstractNumId w:val="2"/>
   </w:num>
-  <w:num w:numId="24">
+  <w:num w:numId="24" w16cid:durableId="1709260505">
     <w:abstractNumId w:val="3"/>
     <w:lvlOverride w:ilvl="0">
       <w:startOverride w:val="1"/>
@@ -22414,7 +21781,7 @@
       <w:startOverride w:val="1"/>
     </w:lvlOverride>
   </w:num>
-  <w:num w:numId="25">
+  <w:num w:numId="25" w16cid:durableId="1721587153">
     <w:abstractNumId w:val="3"/>
     <w:lvlOverride w:ilvl="0">
       <w:startOverride w:val="1"/>
@@ -22449,7 +21816,7 @@
 </file>
 
 <file path=word/styles.xml><?xml version="1.0" encoding="utf-8"?>
-<w:styles xmlns:mc="http://schemas.openxmlformats.org/markup-compatibility/2006" xmlns:r="http://schemas.openxmlformats.org/officeDocument/2006/relationships" xmlns:w="http://schemas.openxmlformats.org/wordprocessingml/2006/main" xmlns:w14="http://schemas.microsoft.com/office/word/2010/wordml" xmlns:w15="http://schemas.microsoft.com/office/word/2012/wordml" xmlns:w16cex="http://schemas.microsoft.com/office/word/2018/wordml/cex" xmlns:w16cid="http://schemas.microsoft.com/office/word/2016/wordml/cid" xmlns:w16="http://schemas.microsoft.com/office/word/2018/wordml" xmlns:w16sdtdh="http://schemas.microsoft.com/office/word/2020/wordml/sdtdatahash" xmlns:w16se="http://schemas.microsoft.com/office/word/2015/wordml/symex" mc:Ignorable="w14 w15 w16se w16cid w16 w16cex w16sdtdh">
+<w:styles xmlns:mc="http://schemas.openxmlformats.org/markup-compatibility/2006" xmlns:r="http://schemas.openxmlformats.org/officeDocument/2006/relationships" xmlns:w="http://schemas.openxmlformats.org/wordprocessingml/2006/main" xmlns:w14="http://schemas.microsoft.com/office/word/2010/wordml" xmlns:w15="http://schemas.microsoft.com/office/word/2012/wordml" xmlns:w16cex="http://schemas.microsoft.com/office/word/2018/wordml/cex" xmlns:w16cid="http://schemas.microsoft.com/office/word/2016/wordml/cid" xmlns:w16="http://schemas.microsoft.com/office/word/2018/wordml" xmlns:w16du="http://schemas.microsoft.com/office/word/2023/wordml/word16du" xmlns:w16sdtdh="http://schemas.microsoft.com/office/word/2020/wordml/sdtdatahash" xmlns:w16sdtfl="http://schemas.microsoft.com/office/word/2024/wordml/sdtformatlock" xmlns:w16se="http://schemas.microsoft.com/office/word/2015/wordml/symex" mc:Ignorable="w14 w15 w16se w16cid w16 w16cex w16sdtdh w16sdtfl w16du">
   <w:docDefaults>
     <w:rPrDefault>
       <w:rPr>
@@ -22571,6 +21938,7 @@
     <w:lsdException w:name="HTML Sample" w:semiHidden="1" w:unhideWhenUsed="1"/>
     <w:lsdException w:name="HTML Typewriter" w:semiHidden="1" w:unhideWhenUsed="1"/>
     <w:lsdException w:name="HTML Variable" w:semiHidden="1" w:unhideWhenUsed="1"/>
+    <w:lsdException w:name="Normal Table" w:semiHidden="1" w:unhideWhenUsed="1"/>
     <w:lsdException w:name="annotation subject" w:semiHidden="1" w:unhideWhenUsed="1"/>
     <w:lsdException w:name="No List" w:semiHidden="1" w:unhideWhenUsed="1"/>
     <w:lsdException w:name="Outline List 1" w:semiHidden="1" w:unhideWhenUsed="1"/>
@@ -22613,8 +21981,11 @@
     <w:lsdException w:name="Table Contemporary" w:semiHidden="1" w:unhideWhenUsed="1"/>
     <w:lsdException w:name="Table Elegant" w:semiHidden="1" w:unhideWhenUsed="1"/>
     <w:lsdException w:name="Table Professional" w:semiHidden="1" w:unhideWhenUsed="1"/>
+    <w:lsdException w:name="Table Subtle 1" w:semiHidden="1" w:unhideWhenUsed="1"/>
     <w:lsdException w:name="Table Subtle 2" w:semiHidden="1" w:unhideWhenUsed="1"/>
     <w:lsdException w:name="Table Web 1" w:semiHidden="1" w:unhideWhenUsed="1"/>
+    <w:lsdException w:name="Table Web 2" w:semiHidden="1" w:unhideWhenUsed="1"/>
+    <w:lsdException w:name="Table Web 3" w:semiHidden="1" w:unhideWhenUsed="1"/>
     <w:lsdException w:name="Balloon Text" w:semiHidden="1" w:unhideWhenUsed="1"/>
     <w:lsdException w:name="Table Grid" w:uiPriority="39"/>
     <w:lsdException w:name="Table Theme" w:semiHidden="1" w:unhideWhenUsed="1"/>

</xml_diff>